<commit_message>
📦 NEW: Taller5 - Añadido taller 5 completado
</commit_message>
<xml_diff>
--- a/Clase 4/Talleres Resueltos/Taller 5 - Fernando Cutire.docx
+++ b/Clase 4/Talleres Resueltos/Taller 5 - Fernando Cutire.docx
@@ -1,6 +1,6 @@
 
 <file path=word/document.xml><?xml version="1.0" encoding="utf-8"?>
-<w:document xmlns:wpc="http://schemas.microsoft.com/office/word/2010/wordprocessingCanvas" xmlns:mc="http://schemas.openxmlformats.org/markup-compatibility/2006" xmlns:o="urn:schemas-microsoft-com:office:office" xmlns:r="http://schemas.openxmlformats.org/officeDocument/2006/relationships" xmlns:m="http://schemas.openxmlformats.org/officeDocument/2006/math" xmlns:v="urn:schemas-microsoft-com:vml" xmlns:wp14="http://schemas.microsoft.com/office/word/2010/wordprocessingDrawing" xmlns:wp="http://schemas.openxmlformats.org/drawingml/2006/wordprocessingDrawing" xmlns:w10="urn:schemas-microsoft-com:office:word" xmlns:w="http://schemas.openxmlformats.org/wordprocessingml/2006/main" xmlns:w14="http://schemas.microsoft.com/office/word/2010/wordml" xmlns:wpg="http://schemas.microsoft.com/office/word/2010/wordprocessingGroup" xmlns:wpi="http://schemas.microsoft.com/office/word/2010/wordprocessingInk" xmlns:wne="http://schemas.microsoft.com/office/word/2006/wordml" xmlns:wps="http://schemas.microsoft.com/office/word/2010/wordprocessingShape" mc:Ignorable="w14 wp14">
+<w:document xmlns:wpc="http://schemas.microsoft.com/office/word/2010/wordprocessingCanvas" xmlns:cx="http://schemas.microsoft.com/office/drawing/2014/chartex" xmlns:cx1="http://schemas.microsoft.com/office/drawing/2015/9/8/chartex" xmlns:cx2="http://schemas.microsoft.com/office/drawing/2015/10/21/chartex" xmlns:cx3="http://schemas.microsoft.com/office/drawing/2016/5/9/chartex" xmlns:cx4="http://schemas.microsoft.com/office/drawing/2016/5/10/chartex" xmlns:cx5="http://schemas.microsoft.com/office/drawing/2016/5/11/chartex" xmlns:cx6="http://schemas.microsoft.com/office/drawing/2016/5/12/chartex" xmlns:cx7="http://schemas.microsoft.com/office/drawing/2016/5/13/chartex" xmlns:cx8="http://schemas.microsoft.com/office/drawing/2016/5/14/chartex" xmlns:mc="http://schemas.openxmlformats.org/markup-compatibility/2006" xmlns:aink="http://schemas.microsoft.com/office/drawing/2016/ink" xmlns:am3d="http://schemas.microsoft.com/office/drawing/2017/model3d" xmlns:o="urn:schemas-microsoft-com:office:office" xmlns:r="http://schemas.openxmlformats.org/officeDocument/2006/relationships" xmlns:m="http://schemas.openxmlformats.org/officeDocument/2006/math" xmlns:v="urn:schemas-microsoft-com:vml" xmlns:wp14="http://schemas.microsoft.com/office/word/2010/wordprocessingDrawing" xmlns:wp="http://schemas.openxmlformats.org/drawingml/2006/wordprocessingDrawing" xmlns:w10="urn:schemas-microsoft-com:office:word" xmlns:w="http://schemas.openxmlformats.org/wordprocessingml/2006/main" xmlns:w14="http://schemas.microsoft.com/office/word/2010/wordml" xmlns:w15="http://schemas.microsoft.com/office/word/2012/wordml" xmlns:w16cex="http://schemas.microsoft.com/office/word/2018/wordml/cex" xmlns:w16cid="http://schemas.microsoft.com/office/word/2016/wordml/cid" xmlns:w16="http://schemas.microsoft.com/office/word/2018/wordml" xmlns:w16sdtdh="http://schemas.microsoft.com/office/word/2020/wordml/sdtdatahash" xmlns:w16se="http://schemas.microsoft.com/office/word/2015/wordml/symex" xmlns:wpg="http://schemas.microsoft.com/office/word/2010/wordprocessingGroup" xmlns:wpi="http://schemas.microsoft.com/office/word/2010/wordprocessingInk" xmlns:wne="http://schemas.microsoft.com/office/word/2006/wordml" xmlns:wps="http://schemas.microsoft.com/office/word/2010/wordprocessingShape" mc:Ignorable="w14 w15 w16se w16cid w16 w16cex w16sdtdh wp14">
   <w:body>
     <w:p>
       <w:pPr>
@@ -142,9 +142,48 @@
         <w:t>Valor: 20 puntos.</w:t>
       </w:r>
     </w:p>
+    <w:p>
+      <w:pPr>
+        <w:spacing w:after="0"/>
+        <w:jc w:val="right"/>
+        <w:rPr>
+          <w:lang w:val="es-ES"/>
+        </w:rPr>
+      </w:pPr>
+      <w:r>
+        <w:rPr>
+          <w:b/>
+          <w:bCs/>
+          <w:lang w:val="es-ES"/>
+        </w:rPr>
+        <w:t>Colocar puntaje: /</w:t>
+      </w:r>
+      <w:r>
+        <w:rPr>
+          <w:b/>
+          <w:bCs/>
+          <w:lang w:val="es-ES"/>
+        </w:rPr>
+        <w:t>2</w:t>
+      </w:r>
+      <w:r>
+        <w:rPr>
+          <w:b/>
+          <w:bCs/>
+          <w:lang w:val="es-ES"/>
+        </w:rPr>
+        <w:t>0 puntos</w:t>
+      </w:r>
+      <w:r>
+        <w:rPr>
+          <w:lang w:val="es-ES"/>
+        </w:rPr>
+        <w:t>.</w:t>
+      </w:r>
+    </w:p>
     <w:tbl>
       <w:tblPr>
-        <w:tblStyle w:val="Tablaconcuadrcula"/>
+        <w:tblStyle w:val="TableGrid"/>
         <w:tblW w:w="0" w:type="auto"/>
         <w:jc w:val="center"/>
         <w:tblBorders>
@@ -233,10 +272,21 @@
           </w:tcPr>
           <w:p>
             <w:pPr>
+              <w:pStyle w:val="ListParagraph"/>
+              <w:numPr>
+                <w:ilvl w:val="0"/>
+                <w:numId w:val="4"/>
+              </w:numPr>
               <w:rPr>
                 <w:lang w:val="es-ES"/>
               </w:rPr>
             </w:pPr>
+            <w:r>
+              <w:rPr>
+                <w:lang w:val="es-ES"/>
+              </w:rPr>
+              <w:t>Fernando Cutire</w:t>
+            </w:r>
           </w:p>
         </w:tc>
         <w:tc>
@@ -254,6 +304,12 @@
                 <w:lang w:val="es-ES"/>
               </w:rPr>
             </w:pPr>
+            <w:r>
+              <w:rPr>
+                <w:lang w:val="es-ES"/>
+              </w:rPr>
+              <w:t>8-972-906</w:t>
+            </w:r>
           </w:p>
         </w:tc>
       </w:tr>
@@ -290,7 +346,7 @@
     </w:p>
     <w:p>
       <w:pPr>
-        <w:pStyle w:val="Prrafodelista"/>
+        <w:pStyle w:val="ListParagraph"/>
         <w:numPr>
           <w:ilvl w:val="0"/>
           <w:numId w:val="3"/>
@@ -329,120 +385,220 @@
           <w:lang w:val="en-US"/>
         </w:rPr>
       </w:pPr>
+      <w:r>
+        <w:rPr>
+          <w:i/>
+          <w:lang w:val="en-US"/>
+        </w:rPr>
+        <w:t>Lilliefors (Kolmogorov-Smirnov) normality test</w:t>
+      </w:r>
+    </w:p>
+    <w:p>
+      <w:pPr>
+        <w:jc w:val="both"/>
+        <w:rPr>
+          <w:i/>
+          <w:lang w:val="en-US"/>
+        </w:rPr>
+      </w:pPr>
+      <w:r>
+        <w:rPr>
+          <w:i/>
+          <w:lang w:val="en-US"/>
+        </w:rPr>
+        <w:t>## data:  z</w:t>
+      </w:r>
+    </w:p>
+    <w:p>
+      <w:pPr>
+        <w:jc w:val="both"/>
+        <w:rPr>
+          <w:i/>
+          <w:lang w:val="en-US"/>
+        </w:rPr>
+      </w:pPr>
+      <w:r>
+        <w:rPr>
+          <w:i/>
+          <w:lang w:val="en-US"/>
+        </w:rPr>
+        <w:t>## D = 0.17347, p-value = 0.535</w:t>
+      </w:r>
+      <w:r>
+        <w:rPr>
+          <w:i/>
+          <w:lang w:val="en-US"/>
+        </w:rPr>
+        <w:t xml:space="preserve"> </w:t>
+      </w:r>
+    </w:p>
+    <w:p>
+      <w:pPr>
+        <w:jc w:val="both"/>
+        <w:rPr>
+          <w:lang w:val="es-419"/>
+        </w:rPr>
+      </w:pPr>
+      <w:r>
+        <w:rPr>
+          <w:u w:val="single"/>
+          <w:lang w:val="es-419"/>
+        </w:rPr>
+        <w:t>Interpretación</w:t>
+      </w:r>
+      <w:r>
+        <w:rPr>
+          <w:lang w:val="es-419"/>
+        </w:rPr>
+        <w:t>:</w:t>
+      </w:r>
+    </w:p>
+    <w:p>
+      <w:pPr>
+        <w:jc w:val="both"/>
+        <w:rPr>
+          <w:lang w:val="es-419"/>
+        </w:rPr>
+      </w:pPr>
+      <w:r>
+        <w:rPr>
+          <w:lang w:val="es-419"/>
+        </w:rPr>
+        <w:t>En estos datos brindados p</w:t>
+      </w:r>
+      <w:r>
+        <w:rPr>
+          <w:lang w:val="es-419"/>
+        </w:rPr>
+        <w:t xml:space="preserve">or </w:t>
+      </w:r>
+      <w:proofErr w:type="gramStart"/>
+      <w:r>
+        <w:rPr>
+          <w:lang w:val="es-419"/>
+        </w:rPr>
+        <w:t>el test</w:t>
+      </w:r>
+      <w:proofErr w:type="gramEnd"/>
+      <w:r>
+        <w:rPr>
+          <w:lang w:val="es-419"/>
+        </w:rPr>
+        <w:t xml:space="preserve"> de </w:t>
+      </w:r>
       <w:proofErr w:type="spellStart"/>
       <w:r>
         <w:rPr>
-          <w:i/>
-          <w:lang w:val="en-US"/>
-        </w:rPr>
-        <w:t>Lilliefors</w:t>
+          <w:lang w:val="es-419"/>
+        </w:rPr>
+        <w:t>Kolmogorov-Smirnov</w:t>
       </w:r>
       <w:proofErr w:type="spellEnd"/>
       <w:r>
         <w:rPr>
-          <w:i/>
-          <w:lang w:val="en-US"/>
-        </w:rPr>
-        <w:t xml:space="preserve"> (Kolmogorov-Smirnov) normality test</w:t>
+          <w:lang w:val="es-419"/>
+        </w:rPr>
+        <w:t xml:space="preserve"> nos encontramos que el </w:t>
+      </w:r>
+      <w:r>
+        <w:rPr>
+          <w:lang w:val="es-419"/>
+        </w:rPr>
+        <w:t>valor p (p-</w:t>
+      </w:r>
+      <w:proofErr w:type="spellStart"/>
+      <w:r>
+        <w:rPr>
+          <w:lang w:val="es-419"/>
+        </w:rPr>
+        <w:t>value</w:t>
+      </w:r>
+      <w:proofErr w:type="spellEnd"/>
+      <w:r>
+        <w:rPr>
+          <w:lang w:val="es-419"/>
+        </w:rPr>
+        <w:t>)</w:t>
+      </w:r>
+      <w:r>
+        <w:rPr>
+          <w:lang w:val="es-419"/>
+        </w:rPr>
+        <w:t xml:space="preserve"> es mayor que </w:t>
+      </w:r>
+      <w:r>
+        <w:rPr>
+          <w:lang w:val="en-US"/>
+        </w:rPr>
+        <w:t>α</w:t>
+      </w:r>
+      <w:r>
+        <w:rPr>
+          <w:lang w:val="es-419"/>
+        </w:rPr>
+        <w:t xml:space="preserve"> (</w:t>
+      </w:r>
+      <w:r>
+        <w:rPr>
+          <w:lang w:val="en-US"/>
+        </w:rPr>
+        <w:t>α</w:t>
+      </w:r>
+      <w:r>
+        <w:rPr>
+          <w:lang w:val="es-419"/>
+        </w:rPr>
+        <w:t xml:space="preserve"> = 0.05</w:t>
+      </w:r>
+      <w:r>
+        <w:rPr>
+          <w:lang w:val="es-419"/>
+        </w:rPr>
+        <w:t xml:space="preserve">). </w:t>
+      </w:r>
+      <w:r>
+        <w:rPr>
+          <w:lang w:val="es-419"/>
+        </w:rPr>
+        <w:t xml:space="preserve">Por lo que </w:t>
+      </w:r>
+      <w:r>
+        <w:rPr>
+          <w:lang w:val="es-419"/>
+        </w:rPr>
+        <w:t xml:space="preserve">no descartamos la hipótesis nula. </w:t>
+      </w:r>
+      <w:r>
+        <w:rPr>
+          <w:lang w:val="es-419"/>
+        </w:rPr>
+        <w:t>En consecuencia, los datos tienden a la normalidad.</w:t>
+      </w:r>
+    </w:p>
+    <w:p>
+      <w:pPr>
+        <w:rPr>
+          <w:lang w:val="es-419"/>
+        </w:rPr>
+      </w:pPr>
+      <w:r>
+        <w:rPr>
+          <w:lang w:val="es-419"/>
+        </w:rPr>
+        <w:br w:type="page"/>
       </w:r>
     </w:p>
     <w:p>
       <w:pPr>
         <w:jc w:val="both"/>
         <w:rPr>
-          <w:i/>
-          <w:lang w:val="en-US"/>
-        </w:rPr>
-      </w:pPr>
-      <w:r>
-        <w:rPr>
-          <w:i/>
-          <w:lang w:val="en-US"/>
-        </w:rPr>
-        <w:t xml:space="preserve">## </w:t>
-      </w:r>
-      <w:proofErr w:type="gramStart"/>
-      <w:r>
-        <w:rPr>
-          <w:i/>
-          <w:lang w:val="en-US"/>
-        </w:rPr>
-        <w:t>data</w:t>
-      </w:r>
-      <w:proofErr w:type="gramEnd"/>
-      <w:r>
-        <w:rPr>
-          <w:i/>
-          <w:lang w:val="en-US"/>
-        </w:rPr>
-        <w:t>:  z</w:t>
-      </w:r>
-    </w:p>
-    <w:p>
-      <w:pPr>
-        <w:jc w:val="both"/>
-        <w:rPr>
-          <w:i/>
-          <w:lang w:val="en-US"/>
-        </w:rPr>
-      </w:pPr>
-      <w:r>
-        <w:rPr>
-          <w:i/>
-          <w:lang w:val="en-US"/>
-        </w:rPr>
-        <w:t>## D = 0.17347, p-value = 0.535</w:t>
-      </w:r>
-      <w:r>
-        <w:rPr>
-          <w:i/>
-          <w:lang w:val="en-US"/>
-        </w:rPr>
-        <w:t xml:space="preserve"> </w:t>
-      </w:r>
-    </w:p>
-    <w:p>
-      <w:pPr>
-        <w:jc w:val="both"/>
-        <w:rPr>
-          <w:lang w:val="en-US"/>
-        </w:rPr>
-      </w:pPr>
-      <w:proofErr w:type="spellStart"/>
-      <w:r>
-        <w:rPr>
-          <w:u w:val="single"/>
-          <w:lang w:val="en-US"/>
-        </w:rPr>
-        <w:t>Interpretación</w:t>
-      </w:r>
-      <w:proofErr w:type="spellEnd"/>
-      <w:r>
-        <w:rPr>
-          <w:lang w:val="en-US"/>
-        </w:rPr>
-        <w:t>:</w:t>
-      </w:r>
-    </w:p>
-    <w:p>
-      <w:pPr>
-        <w:jc w:val="both"/>
-        <w:rPr>
-          <w:lang w:val="en-US"/>
-        </w:rPr>
-      </w:pPr>
-    </w:p>
-    <w:p>
-      <w:pPr>
-        <w:jc w:val="both"/>
-        <w:rPr>
-          <w:lang w:val="en-US"/>
-        </w:rPr>
-      </w:pPr>
-    </w:p>
-    <w:p>
-      <w:pPr>
-        <w:pStyle w:val="Prrafodelista"/>
+          <w:lang w:val="es-419"/>
+        </w:rPr>
+      </w:pPr>
+    </w:p>
+    <w:p>
+      <w:pPr>
+        <w:pStyle w:val="ListParagraph"/>
         <w:numPr>
           <w:ilvl w:val="0"/>
           <w:numId w:val="3"/>
@@ -525,175 +681,247 @@
           <w:i/>
           <w:lang w:val="en-US"/>
         </w:rPr>
+        <w:t xml:space="preserve">      Df </w:t>
+      </w:r>
+      <w:r>
+        <w:rPr>
+          <w:i/>
+          <w:lang w:val="en-US"/>
+        </w:rPr>
+        <w:t xml:space="preserve">   </w:t>
+      </w:r>
+      <w:r>
+        <w:rPr>
+          <w:i/>
+          <w:lang w:val="en-US"/>
+        </w:rPr>
+        <w:t xml:space="preserve">F </w:t>
+      </w:r>
+      <w:r>
+        <w:rPr>
+          <w:i/>
+          <w:lang w:val="en-US"/>
+        </w:rPr>
+        <w:t xml:space="preserve">   </w:t>
+      </w:r>
+      <w:r>
+        <w:rPr>
+          <w:i/>
+          <w:lang w:val="en-US"/>
+        </w:rPr>
+        <w:t xml:space="preserve">value </w:t>
+      </w:r>
+      <w:proofErr w:type="spellStart"/>
+      <w:r>
+        <w:rPr>
+          <w:i/>
+          <w:lang w:val="en-US"/>
+        </w:rPr>
+        <w:t>Pr</w:t>
+      </w:r>
+      <w:proofErr w:type="spellEnd"/>
+      <w:r>
+        <w:rPr>
+          <w:i/>
+          <w:lang w:val="en-US"/>
+        </w:rPr>
+        <w:t>(&gt;F)</w:t>
+      </w:r>
+    </w:p>
+    <w:p>
+      <w:pPr>
+        <w:jc w:val="both"/>
+        <w:rPr>
+          <w:i/>
+          <w:lang w:val="en-US"/>
+        </w:rPr>
+      </w:pPr>
+      <w:r>
+        <w:rPr>
+          <w:i/>
+          <w:lang w:val="en-US"/>
+        </w:rPr>
+        <w:t>group 10    0.53   0.85</w:t>
+      </w:r>
+    </w:p>
+    <w:p>
+      <w:pPr>
+        <w:jc w:val="both"/>
+        <w:rPr>
+          <w:i/>
+          <w:lang w:val="en-US"/>
+        </w:rPr>
+      </w:pPr>
+      <w:r>
+        <w:rPr>
+          <w:i/>
+          <w:lang w:val="en-US"/>
+        </w:rPr>
         <w:t xml:space="preserve">      </w:t>
       </w:r>
+      <w:r>
+        <w:rPr>
+          <w:i/>
+          <w:lang w:val="en-US"/>
+        </w:rPr>
+        <w:t xml:space="preserve">    </w:t>
+      </w:r>
+      <w:r>
+        <w:rPr>
+          <w:i/>
+          <w:lang w:val="en-US"/>
+        </w:rPr>
+        <w:t>29</w:t>
+      </w:r>
+    </w:p>
+    <w:p>
+      <w:pPr>
+        <w:jc w:val="both"/>
+        <w:rPr>
+          <w:lang w:val="en-US"/>
+        </w:rPr>
+      </w:pPr>
       <w:proofErr w:type="spellStart"/>
       <w:r>
         <w:rPr>
-          <w:i/>
-          <w:lang w:val="en-US"/>
-        </w:rPr>
-        <w:t>Df</w:t>
+          <w:u w:val="single"/>
+          <w:lang w:val="en-US"/>
+        </w:rPr>
+        <w:t>Interpretación</w:t>
       </w:r>
       <w:proofErr w:type="spellEnd"/>
       <w:r>
         <w:rPr>
-          <w:i/>
-          <w:lang w:val="en-US"/>
-        </w:rPr>
-        <w:t xml:space="preserve"> </w:t>
-      </w:r>
-      <w:r>
-        <w:rPr>
-          <w:i/>
-          <w:lang w:val="en-US"/>
-        </w:rPr>
-        <w:t xml:space="preserve">   </w:t>
-      </w:r>
-      <w:r>
-        <w:rPr>
-          <w:i/>
-          <w:lang w:val="en-US"/>
-        </w:rPr>
-        <w:t xml:space="preserve">F </w:t>
-      </w:r>
-      <w:r>
-        <w:rPr>
-          <w:i/>
-          <w:lang w:val="en-US"/>
-        </w:rPr>
-        <w:t xml:space="preserve">   </w:t>
-      </w:r>
-      <w:r>
-        <w:rPr>
-          <w:i/>
-          <w:lang w:val="en-US"/>
-        </w:rPr>
-        <w:t xml:space="preserve">value </w:t>
+          <w:lang w:val="en-US"/>
+        </w:rPr>
+        <w:t>:</w:t>
+      </w:r>
+    </w:p>
+    <w:p>
+      <w:pPr>
+        <w:jc w:val="both"/>
+        <w:rPr>
+          <w:lang w:val="es-419"/>
+        </w:rPr>
+      </w:pPr>
+      <w:r>
+        <w:rPr>
+          <w:lang w:val="es-419"/>
+        </w:rPr>
+        <w:t xml:space="preserve">Nos encontramos con un </w:t>
+      </w:r>
+      <w:r>
+        <w:rPr>
+          <w:lang w:val="es-419"/>
+        </w:rPr>
+        <w:t>p-</w:t>
       </w:r>
       <w:proofErr w:type="spellStart"/>
+      <w:r>
+        <w:rPr>
+          <w:lang w:val="es-419"/>
+        </w:rPr>
+        <w:t>value</w:t>
+      </w:r>
+      <w:proofErr w:type="spellEnd"/>
+      <w:r>
+        <w:rPr>
+          <w:lang w:val="es-419"/>
+        </w:rPr>
+        <w:t xml:space="preserve"> (0.85) mayor a alfa </w:t>
+      </w:r>
+      <w:r>
+        <w:rPr>
+          <w:lang w:val="es-419"/>
+        </w:rPr>
+        <w:t>(</w:t>
+      </w:r>
+      <w:r>
+        <w:rPr>
+          <w:lang w:val="en-US"/>
+        </w:rPr>
+        <w:t>α</w:t>
+      </w:r>
+      <w:r>
+        <w:rPr>
+          <w:lang w:val="es-419"/>
+        </w:rPr>
+        <w:t xml:space="preserve"> = 0.05).</w:t>
+      </w:r>
+    </w:p>
+    <w:p>
+      <w:pPr>
+        <w:jc w:val="both"/>
+        <w:rPr>
+          <w:lang w:val="es-419"/>
+        </w:rPr>
+      </w:pPr>
+      <w:r>
+        <w:rPr>
+          <w:lang w:val="es-419"/>
+        </w:rPr>
+        <w:t>Por lo que no podemos descartar la hipótesis nula.</w:t>
+      </w:r>
+    </w:p>
+    <w:p>
+      <w:pPr>
+        <w:jc w:val="both"/>
+        <w:rPr>
+          <w:lang w:val="es-419"/>
+        </w:rPr>
+      </w:pPr>
+      <w:r>
+        <w:rPr>
+          <w:lang w:val="es-419"/>
+        </w:rPr>
+        <w:t xml:space="preserve">Por la naturaleza de la prueba de Levene nos damos cuenta </w:t>
+      </w:r>
       <w:proofErr w:type="gramStart"/>
       <w:r>
         <w:rPr>
-          <w:i/>
-          <w:lang w:val="en-US"/>
-        </w:rPr>
-        <w:t>Pr</w:t>
-      </w:r>
-      <w:proofErr w:type="spellEnd"/>
-      <w:r>
-        <w:rPr>
-          <w:i/>
-          <w:lang w:val="en-US"/>
-        </w:rPr>
-        <w:t>(</w:t>
+          <w:lang w:val="es-419"/>
+        </w:rPr>
+        <w:t>que</w:t>
       </w:r>
       <w:proofErr w:type="gramEnd"/>
       <w:r>
         <w:rPr>
-          <w:i/>
-          <w:lang w:val="en-US"/>
-        </w:rPr>
-        <w:t>&gt;F)</w:t>
+          <w:lang w:val="es-419"/>
+        </w:rPr>
+        <w:t xml:space="preserve"> sí existe </w:t>
+      </w:r>
+      <w:r>
+        <w:rPr>
+          <w:lang w:val="es-419"/>
+        </w:rPr>
+        <w:t>homogeneidad de varianzas</w:t>
+      </w:r>
+      <w:r>
+        <w:rPr>
+          <w:lang w:val="es-419"/>
+        </w:rPr>
+        <w:t>.</w:t>
       </w:r>
     </w:p>
     <w:p>
       <w:pPr>
         <w:jc w:val="both"/>
         <w:rPr>
-          <w:i/>
-          <w:lang w:val="en-US"/>
-        </w:rPr>
-      </w:pPr>
-      <w:proofErr w:type="gramStart"/>
-      <w:r>
-        <w:rPr>
-          <w:i/>
-          <w:lang w:val="en-US"/>
-        </w:rPr>
-        <w:t>group</w:t>
-      </w:r>
-      <w:proofErr w:type="gramEnd"/>
-      <w:r>
-        <w:rPr>
-          <w:i/>
-          <w:lang w:val="en-US"/>
-        </w:rPr>
-        <w:t xml:space="preserve"> 10    0.53   0.85</w:t>
-      </w:r>
+          <w:lang w:val="es-419"/>
+        </w:rPr>
+      </w:pPr>
     </w:p>
     <w:p>
       <w:pPr>
         <w:jc w:val="both"/>
         <w:rPr>
-          <w:i/>
-          <w:lang w:val="en-US"/>
-        </w:rPr>
-      </w:pPr>
-      <w:r>
-        <w:rPr>
-          <w:i/>
-          <w:lang w:val="en-US"/>
-        </w:rPr>
-        <w:t xml:space="preserve">      </w:t>
-      </w:r>
-      <w:r>
-        <w:rPr>
-          <w:i/>
-          <w:lang w:val="en-US"/>
-        </w:rPr>
-        <w:t xml:space="preserve">    </w:t>
-      </w:r>
-      <w:r>
-        <w:rPr>
-          <w:i/>
-          <w:lang w:val="en-US"/>
-        </w:rPr>
-        <w:t>29</w:t>
-      </w:r>
-    </w:p>
-    <w:p>
-      <w:pPr>
-        <w:jc w:val="both"/>
-        <w:rPr>
-          <w:lang w:val="en-US"/>
-        </w:rPr>
-      </w:pPr>
-      <w:proofErr w:type="spellStart"/>
-      <w:r>
-        <w:rPr>
-          <w:u w:val="single"/>
-          <w:lang w:val="en-US"/>
-        </w:rPr>
-        <w:t>Interpretación</w:t>
-      </w:r>
-      <w:proofErr w:type="spellEnd"/>
-      <w:r>
-        <w:rPr>
-          <w:lang w:val="en-US"/>
-        </w:rPr>
-        <w:t>:</w:t>
-      </w:r>
-    </w:p>
-    <w:p>
-      <w:pPr>
-        <w:jc w:val="both"/>
-        <w:rPr>
-          <w:lang w:val="en-US"/>
-        </w:rPr>
-      </w:pPr>
-    </w:p>
-    <w:p>
-      <w:pPr>
-        <w:jc w:val="both"/>
-        <w:rPr>
-          <w:lang w:val="en-US"/>
-        </w:rPr>
-      </w:pPr>
-    </w:p>
-    <w:p>
-      <w:pPr>
-        <w:pStyle w:val="Prrafodelista"/>
+          <w:lang w:val="es-419"/>
+        </w:rPr>
+      </w:pPr>
+    </w:p>
+    <w:p>
+      <w:pPr>
+        <w:pStyle w:val="ListParagraph"/>
         <w:numPr>
           <w:ilvl w:val="0"/>
           <w:numId w:val="3"/>
@@ -741,9 +969,8 @@
           <w:noProof/>
           <w:lang w:eastAsia="es-PA"/>
         </w:rPr>
-        <w:lastRenderedPageBreak/>
         <w:drawing>
-          <wp:inline distT="0" distB="0" distL="0" distR="0">
+          <wp:inline distT="0" distB="0" distL="0" distR="0" wp14:anchorId="453BD603" wp14:editId="238E0769">
             <wp:extent cx="3702676" cy="2352066"/>
             <wp:effectExtent l="0" t="0" r="0" b="0"/>
             <wp:docPr id="2" name="Imagen 2" descr="Prueba t de Student para dos muestras relacionadas. Con este artículo vamos  a complementar el artículo de contraste de medias para dos muest"/>
@@ -760,7 +987,7 @@
                     </pic:cNvPicPr>
                   </pic:nvPicPr>
                   <pic:blipFill>
-                    <a:blip r:embed="rId8">
+                    <a:blip r:embed="rId10">
                       <a:extLst>
                         <a:ext uri="{28A0092B-C50C-407E-A947-70E740481C1C}">
                           <a14:useLocalDpi xmlns:a14="http://schemas.microsoft.com/office/drawing/2010/main" val="0"/>
@@ -796,43 +1023,336 @@
       <w:pPr>
         <w:jc w:val="both"/>
         <w:rPr>
-          <w:lang w:val="en-US"/>
-        </w:rPr>
-      </w:pPr>
-      <w:proofErr w:type="spellStart"/>
+          <w:lang w:val="es-419"/>
+        </w:rPr>
+      </w:pPr>
       <w:r>
         <w:rPr>
           <w:u w:val="single"/>
-          <w:lang w:val="en-US"/>
+          <w:lang w:val="es-419"/>
         </w:rPr>
         <w:t>Interpretación</w:t>
       </w:r>
-      <w:proofErr w:type="spellEnd"/>
-      <w:r>
-        <w:rPr>
-          <w:lang w:val="en-US"/>
+      <w:r>
+        <w:rPr>
+          <w:lang w:val="es-419"/>
         </w:rPr>
         <w:t>:</w:t>
       </w:r>
     </w:p>
     <w:p>
       <w:pPr>
+        <w:rPr>
+          <w:lang w:val="es-419"/>
+        </w:rPr>
+      </w:pPr>
+      <w:r>
+        <w:rPr>
+          <w:i/>
+          <w:lang w:val="es-419"/>
+        </w:rPr>
+        <w:t>El valor p</w:t>
+      </w:r>
+      <w:r>
+        <w:rPr>
+          <w:i/>
+          <w:lang w:val="es-419"/>
+        </w:rPr>
+        <w:t xml:space="preserve"> es menor que </w:t>
+      </w:r>
+      <w:r>
+        <w:rPr>
+          <w:lang w:val="en-US"/>
+        </w:rPr>
+        <w:t>α</w:t>
+      </w:r>
+      <w:r>
+        <w:rPr>
+          <w:lang w:val="es-419"/>
+        </w:rPr>
+        <w:t xml:space="preserve"> = 0.05</w:t>
+      </w:r>
+      <w:r>
+        <w:rPr>
+          <w:lang w:val="es-419"/>
+        </w:rPr>
+        <w:t xml:space="preserve"> por lo que descartamos la hipótesis nula.</w:t>
+      </w:r>
+    </w:p>
+    <w:p>
+      <w:pPr>
+        <w:rPr>
+          <w:i/>
+          <w:lang w:val="es-419"/>
+        </w:rPr>
+      </w:pPr>
+      <w:r>
+        <w:rPr>
+          <w:lang w:val="es-419"/>
+        </w:rPr>
+        <w:t>En esta prueba t para medias de dos muestras emparejadas confirmamos que existe una diferencia estadísticamente significativa entre las medias de ambas variables</w:t>
+      </w:r>
+    </w:p>
+    <w:p>
+      <w:pPr>
         <w:jc w:val="center"/>
         <w:rPr>
           <w:i/>
-          <w:lang w:val="en-US"/>
-        </w:rPr>
-      </w:pPr>
-      <w:bookmarkStart w:id="0" w:name="_GoBack"/>
-      <w:bookmarkEnd w:id="0"/>
+          <w:lang w:val="es-419"/>
+        </w:rPr>
+      </w:pPr>
+    </w:p>
+    <w:p>
+      <w:pPr>
+        <w:jc w:val="center"/>
+        <w:rPr>
+          <w:i/>
+          <w:lang w:val="es-419"/>
+        </w:rPr>
+      </w:pPr>
+    </w:p>
+    <w:p>
+      <w:pPr>
+        <w:jc w:val="center"/>
+        <w:rPr>
+          <w:i/>
+          <w:lang w:val="es-419"/>
+        </w:rPr>
+      </w:pPr>
+    </w:p>
+    <w:p>
+      <w:pPr>
+        <w:jc w:val="center"/>
+        <w:rPr>
+          <w:i/>
+          <w:lang w:val="es-419"/>
+        </w:rPr>
+      </w:pPr>
+    </w:p>
+    <w:p>
+      <w:pPr>
+        <w:jc w:val="center"/>
+        <w:rPr>
+          <w:i/>
+          <w:lang w:val="es-419"/>
+        </w:rPr>
+      </w:pPr>
+    </w:p>
+    <w:p>
+      <w:pPr>
+        <w:jc w:val="center"/>
+        <w:rPr>
+          <w:i/>
+          <w:lang w:val="es-419"/>
+        </w:rPr>
+      </w:pPr>
+      <w:r>
+        <w:rPr>
+          <w:i/>
+          <w:iCs/>
+          <w:noProof/>
+          <w:lang w:val="es-ES"/>
+        </w:rPr>
+        <mc:AlternateContent>
+          <mc:Choice Requires="wps">
+            <w:drawing>
+              <wp:anchor distT="0" distB="0" distL="114300" distR="114300" simplePos="0" relativeHeight="251657728" behindDoc="0" locked="0" layoutInCell="1" allowOverlap="1" wp14:anchorId="1B632083" wp14:editId="30B117A1">
+                <wp:simplePos x="0" y="0"/>
+                <wp:positionH relativeFrom="column">
+                  <wp:posOffset>520</wp:posOffset>
+                </wp:positionH>
+                <wp:positionV relativeFrom="paragraph">
+                  <wp:posOffset>323363</wp:posOffset>
+                </wp:positionV>
+                <wp:extent cx="5884223" cy="1433195"/>
+                <wp:effectExtent l="0" t="0" r="21590" b="14605"/>
+                <wp:wrapNone/>
+                <wp:docPr id="1" name="Text Box 1"/>
+                <wp:cNvGraphicFramePr/>
+                <a:graphic xmlns:a="http://schemas.openxmlformats.org/drawingml/2006/main">
+                  <a:graphicData uri="http://schemas.microsoft.com/office/word/2010/wordprocessingShape">
+                    <wps:wsp>
+                      <wps:cNvSpPr txBox="1"/>
+                      <wps:spPr>
+                        <a:xfrm>
+                          <a:off x="0" y="0"/>
+                          <a:ext cx="5884223" cy="1433195"/>
+                        </a:xfrm>
+                        <a:prstGeom prst="rect">
+                          <a:avLst/>
+                        </a:prstGeom>
+                        <a:solidFill>
+                          <a:schemeClr val="lt1"/>
+                        </a:solidFill>
+                        <a:ln w="6350">
+                          <a:solidFill>
+                            <a:prstClr val="black"/>
+                          </a:solidFill>
+                        </a:ln>
+                      </wps:spPr>
+                      <wps:txbx>
+                        <w:txbxContent>
+                          <w:p>
+                            <w:pPr>
+                              <w:rPr>
+                                <w:lang w:val="es-419"/>
+                              </w:rPr>
+                            </w:pPr>
+                            <w:r>
+                              <w:rPr>
+                                <w:b/>
+                                <w:bCs/>
+                                <w:lang w:val="es-419"/>
+                              </w:rPr>
+                              <w:t>Retroalimentación</w:t>
+                            </w:r>
+                            <w:r>
+                              <w:rPr>
+                                <w:lang w:val="es-419"/>
+                              </w:rPr>
+                              <w:t>:</w:t>
+                            </w:r>
+                          </w:p>
+                          <w:p>
+                            <w:pPr>
+                              <w:rPr>
+                                <w:i/>
+                                <w:iCs/>
+                                <w:color w:val="7F7F7F" w:themeColor="text1" w:themeTint="80"/>
+                                <w:lang w:val="es-419"/>
+                              </w:rPr>
+                            </w:pPr>
+                            <w:r>
+                              <w:rPr>
+                                <w:i/>
+                                <w:iCs/>
+                                <w:color w:val="7F7F7F" w:themeColor="text1" w:themeTint="80"/>
+                                <w:lang w:val="es-419"/>
+                              </w:rPr>
+                              <w:t>(Dejar en blanco si no hay retroalimentación)</w:t>
+                            </w:r>
+                          </w:p>
+                          <w:p>
+                            <w:pPr>
+                              <w:rPr>
+                                <w:lang w:val="es-419"/>
+                              </w:rPr>
+                            </w:pPr>
+                          </w:p>
+                          <w:p>
+                            <w:pPr>
+                              <w:rPr>
+                                <w:lang w:val="es-419"/>
+                              </w:rPr>
+                            </w:pPr>
+                          </w:p>
+                        </w:txbxContent>
+                      </wps:txbx>
+                      <wps:bodyPr rot="0" spcFirstLastPara="0" vertOverflow="overflow" horzOverflow="overflow" vert="horz" wrap="square" lIns="91440" tIns="45720" rIns="91440" bIns="45720" numCol="1" spcCol="0" rtlCol="0" fromWordArt="0" anchor="t" anchorCtr="0" forceAA="0" compatLnSpc="1">
+                        <a:prstTxWarp prst="textNoShape">
+                          <a:avLst/>
+                        </a:prstTxWarp>
+                        <a:noAutofit/>
+                      </wps:bodyPr>
+                    </wps:wsp>
+                  </a:graphicData>
+                </a:graphic>
+                <wp14:sizeRelH relativeFrom="margin">
+                  <wp14:pctWidth>0</wp14:pctWidth>
+                </wp14:sizeRelH>
+                <wp14:sizeRelV relativeFrom="margin">
+                  <wp14:pctHeight>0</wp14:pctHeight>
+                </wp14:sizeRelV>
+              </wp:anchor>
+            </w:drawing>
+          </mc:Choice>
+          <mc:Fallback>
+            <w:pict>
+              <v:shapetype w14:anchorId="1B632083" id="_x0000_t202" coordsize="21600,21600" o:spt="202" path="m,l,21600r21600,l21600,xe">
+                <v:stroke joinstyle="miter"/>
+                <v:path gradientshapeok="t" o:connecttype="rect"/>
+              </v:shapetype>
+              <v:shape id="Text Box 1" o:spid="_x0000_s1026" type="#_x0000_t202" style="position:absolute;left:0;text-align:left;margin-left:.05pt;margin-top:25.45pt;width:463.3pt;height:112.85pt;z-index:251657728;visibility:visible;mso-wrap-style:square;mso-width-percent:0;mso-height-percent:0;mso-wrap-distance-left:9pt;mso-wrap-distance-top:0;mso-wrap-distance-right:9pt;mso-wrap-distance-bottom:0;mso-position-horizontal:absolute;mso-position-horizontal-relative:text;mso-position-vertical:absolute;mso-position-vertical-relative:text;mso-width-percent:0;mso-height-percent:0;mso-width-relative:margin;mso-height-relative:margin;v-text-anchor:top" o:gfxdata="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" fillcolor="white [3201]" strokeweight=".5pt">
+                <v:textbox>
+                  <w:txbxContent>
+                    <w:p>
+                      <w:pPr>
+                        <w:rPr>
+                          <w:lang w:val="es-419"/>
+                        </w:rPr>
+                      </w:pPr>
+                      <w:r>
+                        <w:rPr>
+                          <w:b/>
+                          <w:bCs/>
+                          <w:lang w:val="es-419"/>
+                        </w:rPr>
+                        <w:t>Retroalimentación</w:t>
+                      </w:r>
+                      <w:r>
+                        <w:rPr>
+                          <w:lang w:val="es-419"/>
+                        </w:rPr>
+                        <w:t>:</w:t>
+                      </w:r>
+                    </w:p>
+                    <w:p>
+                      <w:pPr>
+                        <w:rPr>
+                          <w:i/>
+                          <w:iCs/>
+                          <w:color w:val="7F7F7F" w:themeColor="text1" w:themeTint="80"/>
+                          <w:lang w:val="es-419"/>
+                        </w:rPr>
+                      </w:pPr>
+                      <w:r>
+                        <w:rPr>
+                          <w:i/>
+                          <w:iCs/>
+                          <w:color w:val="7F7F7F" w:themeColor="text1" w:themeTint="80"/>
+                          <w:lang w:val="es-419"/>
+                        </w:rPr>
+                        <w:t>(Dejar en blanco si no hay retroalimentación)</w:t>
+                      </w:r>
+                    </w:p>
+                    <w:p>
+                      <w:pPr>
+                        <w:rPr>
+                          <w:lang w:val="es-419"/>
+                        </w:rPr>
+                      </w:pPr>
+                    </w:p>
+                    <w:p>
+                      <w:pPr>
+                        <w:rPr>
+                          <w:lang w:val="es-419"/>
+                        </w:rPr>
+                      </w:pPr>
+                    </w:p>
+                  </w:txbxContent>
+                </v:textbox>
+              </v:shape>
+            </w:pict>
+          </mc:Fallback>
+        </mc:AlternateContent>
+      </w:r>
+    </w:p>
+    <w:p>
+      <w:pPr>
+        <w:jc w:val="center"/>
+        <w:rPr>
+          <w:i/>
+          <w:lang w:val="es-419"/>
+        </w:rPr>
+      </w:pPr>
     </w:p>
     <w:sectPr>
-      <w:headerReference w:type="even" r:id="rId9"/>
-      <w:headerReference w:type="default" r:id="rId10"/>
-      <w:footerReference w:type="even" r:id="rId11"/>
-      <w:footerReference w:type="default" r:id="rId12"/>
-      <w:headerReference w:type="first" r:id="rId13"/>
-      <w:footerReference w:type="first" r:id="rId14"/>
+      <w:headerReference w:type="even" r:id="rId11"/>
+      <w:headerReference w:type="default" r:id="rId12"/>
+      <w:footerReference w:type="even" r:id="rId13"/>
+      <w:footerReference w:type="default" r:id="rId14"/>
+      <w:headerReference w:type="first" r:id="rId15"/>
+      <w:footerReference w:type="first" r:id="rId16"/>
       <w:pgSz w:w="12240" w:h="15840"/>
       <w:pgMar w:top="1417" w:right="1701" w:bottom="1417" w:left="1701" w:header="708" w:footer="708" w:gutter="0"/>
       <w:cols w:space="708"/>
@@ -843,7 +1363,7 @@
 </file>
 
 <file path=word/endnotes.xml><?xml version="1.0" encoding="utf-8"?>
-<w:endnotes xmlns:wpc="http://schemas.microsoft.com/office/word/2010/wordprocessingCanvas" xmlns:mc="http://schemas.openxmlformats.org/markup-compatibility/2006" xmlns:o="urn:schemas-microsoft-com:office:office" xmlns:r="http://schemas.openxmlformats.org/officeDocument/2006/relationships" xmlns:m="http://schemas.openxmlformats.org/officeDocument/2006/math" xmlns:v="urn:schemas-microsoft-com:vml" xmlns:wp14="http://schemas.microsoft.com/office/word/2010/wordprocessingDrawing" xmlns:wp="http://schemas.openxmlformats.org/drawingml/2006/wordprocessingDrawing" xmlns:w10="urn:schemas-microsoft-com:office:word" xmlns:w="http://schemas.openxmlformats.org/wordprocessingml/2006/main" xmlns:w14="http://schemas.microsoft.com/office/word/2010/wordml" xmlns:wpg="http://schemas.microsoft.com/office/word/2010/wordprocessingGroup" xmlns:wpi="http://schemas.microsoft.com/office/word/2010/wordprocessingInk" xmlns:wne="http://schemas.microsoft.com/office/word/2006/wordml" xmlns:wps="http://schemas.microsoft.com/office/word/2010/wordprocessingShape" mc:Ignorable="w14 wp14">
+<w:endnotes xmlns:wpc="http://schemas.microsoft.com/office/word/2010/wordprocessingCanvas" xmlns:cx="http://schemas.microsoft.com/office/drawing/2014/chartex" xmlns:cx1="http://schemas.microsoft.com/office/drawing/2015/9/8/chartex" xmlns:cx2="http://schemas.microsoft.com/office/drawing/2015/10/21/chartex" xmlns:cx3="http://schemas.microsoft.com/office/drawing/2016/5/9/chartex" xmlns:cx4="http://schemas.microsoft.com/office/drawing/2016/5/10/chartex" xmlns:cx5="http://schemas.microsoft.com/office/drawing/2016/5/11/chartex" xmlns:cx6="http://schemas.microsoft.com/office/drawing/2016/5/12/chartex" xmlns:cx7="http://schemas.microsoft.com/office/drawing/2016/5/13/chartex" xmlns:cx8="http://schemas.microsoft.com/office/drawing/2016/5/14/chartex" xmlns:mc="http://schemas.openxmlformats.org/markup-compatibility/2006" xmlns:aink="http://schemas.microsoft.com/office/drawing/2016/ink" xmlns:am3d="http://schemas.microsoft.com/office/drawing/2017/model3d" xmlns:o="urn:schemas-microsoft-com:office:office" xmlns:r="http://schemas.openxmlformats.org/officeDocument/2006/relationships" xmlns:m="http://schemas.openxmlformats.org/officeDocument/2006/math" xmlns:v="urn:schemas-microsoft-com:vml" xmlns:wp14="http://schemas.microsoft.com/office/word/2010/wordprocessingDrawing" xmlns:wp="http://schemas.openxmlformats.org/drawingml/2006/wordprocessingDrawing" xmlns:w10="urn:schemas-microsoft-com:office:word" xmlns:w="http://schemas.openxmlformats.org/wordprocessingml/2006/main" xmlns:w14="http://schemas.microsoft.com/office/word/2010/wordml" xmlns:w15="http://schemas.microsoft.com/office/word/2012/wordml" xmlns:w16cex="http://schemas.microsoft.com/office/word/2018/wordml/cex" xmlns:w16cid="http://schemas.microsoft.com/office/word/2016/wordml/cid" xmlns:w16="http://schemas.microsoft.com/office/word/2018/wordml" xmlns:w16sdtdh="http://schemas.microsoft.com/office/word/2020/wordml/sdtdatahash" xmlns:w16se="http://schemas.microsoft.com/office/word/2015/wordml/symex" xmlns:wpg="http://schemas.microsoft.com/office/word/2010/wordprocessingGroup" xmlns:wpi="http://schemas.microsoft.com/office/word/2010/wordprocessingInk" xmlns:wne="http://schemas.microsoft.com/office/word/2006/wordml" xmlns:wps="http://schemas.microsoft.com/office/word/2010/wordprocessingShape" mc:Ignorable="w14 w15 w16se w16cid w16 w16cex w16sdtdh wp14">
   <w:endnote w:type="separator" w:id="-1">
     <w:p>
       <w:pPr>
@@ -868,17 +1388,17 @@
 </file>
 
 <file path=word/footer1.xml><?xml version="1.0" encoding="utf-8"?>
-<w:ftr xmlns:wpc="http://schemas.microsoft.com/office/word/2010/wordprocessingCanvas" xmlns:mc="http://schemas.openxmlformats.org/markup-compatibility/2006" xmlns:o="urn:schemas-microsoft-com:office:office" xmlns:r="http://schemas.openxmlformats.org/officeDocument/2006/relationships" xmlns:m="http://schemas.openxmlformats.org/officeDocument/2006/math" xmlns:v="urn:schemas-microsoft-com:vml" xmlns:wp14="http://schemas.microsoft.com/office/word/2010/wordprocessingDrawing" xmlns:wp="http://schemas.openxmlformats.org/drawingml/2006/wordprocessingDrawing" xmlns:w10="urn:schemas-microsoft-com:office:word" xmlns:w="http://schemas.openxmlformats.org/wordprocessingml/2006/main" xmlns:w14="http://schemas.microsoft.com/office/word/2010/wordml" xmlns:wpg="http://schemas.microsoft.com/office/word/2010/wordprocessingGroup" xmlns:wpi="http://schemas.microsoft.com/office/word/2010/wordprocessingInk" xmlns:wne="http://schemas.microsoft.com/office/word/2006/wordml" xmlns:wps="http://schemas.microsoft.com/office/word/2010/wordprocessingShape" mc:Ignorable="w14 wp14">
+<w:ftr xmlns:wpc="http://schemas.microsoft.com/office/word/2010/wordprocessingCanvas" xmlns:cx="http://schemas.microsoft.com/office/drawing/2014/chartex" xmlns:cx1="http://schemas.microsoft.com/office/drawing/2015/9/8/chartex" xmlns:cx2="http://schemas.microsoft.com/office/drawing/2015/10/21/chartex" xmlns:cx3="http://schemas.microsoft.com/office/drawing/2016/5/9/chartex" xmlns:cx4="http://schemas.microsoft.com/office/drawing/2016/5/10/chartex" xmlns:cx5="http://schemas.microsoft.com/office/drawing/2016/5/11/chartex" xmlns:cx6="http://schemas.microsoft.com/office/drawing/2016/5/12/chartex" xmlns:cx7="http://schemas.microsoft.com/office/drawing/2016/5/13/chartex" xmlns:cx8="http://schemas.microsoft.com/office/drawing/2016/5/14/chartex" xmlns:mc="http://schemas.openxmlformats.org/markup-compatibility/2006" xmlns:aink="http://schemas.microsoft.com/office/drawing/2016/ink" xmlns:am3d="http://schemas.microsoft.com/office/drawing/2017/model3d" xmlns:o="urn:schemas-microsoft-com:office:office" xmlns:r="http://schemas.openxmlformats.org/officeDocument/2006/relationships" xmlns:m="http://schemas.openxmlformats.org/officeDocument/2006/math" xmlns:v="urn:schemas-microsoft-com:vml" xmlns:wp14="http://schemas.microsoft.com/office/word/2010/wordprocessingDrawing" xmlns:wp="http://schemas.openxmlformats.org/drawingml/2006/wordprocessingDrawing" xmlns:w10="urn:schemas-microsoft-com:office:word" xmlns:w="http://schemas.openxmlformats.org/wordprocessingml/2006/main" xmlns:w14="http://schemas.microsoft.com/office/word/2010/wordml" xmlns:w15="http://schemas.microsoft.com/office/word/2012/wordml" xmlns:w16cex="http://schemas.microsoft.com/office/word/2018/wordml/cex" xmlns:w16cid="http://schemas.microsoft.com/office/word/2016/wordml/cid" xmlns:w16="http://schemas.microsoft.com/office/word/2018/wordml" xmlns:w16sdtdh="http://schemas.microsoft.com/office/word/2020/wordml/sdtdatahash" xmlns:w16se="http://schemas.microsoft.com/office/word/2015/wordml/symex" xmlns:wpg="http://schemas.microsoft.com/office/word/2010/wordprocessingGroup" xmlns:wpi="http://schemas.microsoft.com/office/word/2010/wordprocessingInk" xmlns:wne="http://schemas.microsoft.com/office/word/2006/wordml" xmlns:wps="http://schemas.microsoft.com/office/word/2010/wordprocessingShape" mc:Ignorable="w14 w15 w16se w16cid w16 w16cex w16sdtdh wp14">
   <w:p>
     <w:pPr>
-      <w:pStyle w:val="Piedepgina"/>
+      <w:pStyle w:val="Footer"/>
     </w:pPr>
   </w:p>
 </w:ftr>
 </file>
 
 <file path=word/footer2.xml><?xml version="1.0" encoding="utf-8"?>
-<w:ftr xmlns:wpc="http://schemas.microsoft.com/office/word/2010/wordprocessingCanvas" xmlns:mc="http://schemas.openxmlformats.org/markup-compatibility/2006" xmlns:o="urn:schemas-microsoft-com:office:office" xmlns:r="http://schemas.openxmlformats.org/officeDocument/2006/relationships" xmlns:m="http://schemas.openxmlformats.org/officeDocument/2006/math" xmlns:v="urn:schemas-microsoft-com:vml" xmlns:wp14="http://schemas.microsoft.com/office/word/2010/wordprocessingDrawing" xmlns:wp="http://schemas.openxmlformats.org/drawingml/2006/wordprocessingDrawing" xmlns:w10="urn:schemas-microsoft-com:office:word" xmlns:w="http://schemas.openxmlformats.org/wordprocessingml/2006/main" xmlns:w14="http://schemas.microsoft.com/office/word/2010/wordml" xmlns:wpg="http://schemas.microsoft.com/office/word/2010/wordprocessingGroup" xmlns:wpi="http://schemas.microsoft.com/office/word/2010/wordprocessingInk" xmlns:wne="http://schemas.microsoft.com/office/word/2006/wordml" xmlns:wps="http://schemas.microsoft.com/office/word/2010/wordprocessingShape" mc:Ignorable="w14 wp14">
+<w:ftr xmlns:wpc="http://schemas.microsoft.com/office/word/2010/wordprocessingCanvas" xmlns:cx="http://schemas.microsoft.com/office/drawing/2014/chartex" xmlns:cx1="http://schemas.microsoft.com/office/drawing/2015/9/8/chartex" xmlns:cx2="http://schemas.microsoft.com/office/drawing/2015/10/21/chartex" xmlns:cx3="http://schemas.microsoft.com/office/drawing/2016/5/9/chartex" xmlns:cx4="http://schemas.microsoft.com/office/drawing/2016/5/10/chartex" xmlns:cx5="http://schemas.microsoft.com/office/drawing/2016/5/11/chartex" xmlns:cx6="http://schemas.microsoft.com/office/drawing/2016/5/12/chartex" xmlns:cx7="http://schemas.microsoft.com/office/drawing/2016/5/13/chartex" xmlns:cx8="http://schemas.microsoft.com/office/drawing/2016/5/14/chartex" xmlns:mc="http://schemas.openxmlformats.org/markup-compatibility/2006" xmlns:aink="http://schemas.microsoft.com/office/drawing/2016/ink" xmlns:am3d="http://schemas.microsoft.com/office/drawing/2017/model3d" xmlns:o="urn:schemas-microsoft-com:office:office" xmlns:r="http://schemas.openxmlformats.org/officeDocument/2006/relationships" xmlns:m="http://schemas.openxmlformats.org/officeDocument/2006/math" xmlns:v="urn:schemas-microsoft-com:vml" xmlns:wp14="http://schemas.microsoft.com/office/word/2010/wordprocessingDrawing" xmlns:wp="http://schemas.openxmlformats.org/drawingml/2006/wordprocessingDrawing" xmlns:w10="urn:schemas-microsoft-com:office:word" xmlns:w="http://schemas.openxmlformats.org/wordprocessingml/2006/main" xmlns:w14="http://schemas.microsoft.com/office/word/2010/wordml" xmlns:w15="http://schemas.microsoft.com/office/word/2012/wordml" xmlns:w16cex="http://schemas.microsoft.com/office/word/2018/wordml/cex" xmlns:w16cid="http://schemas.microsoft.com/office/word/2016/wordml/cid" xmlns:w16="http://schemas.microsoft.com/office/word/2018/wordml" xmlns:w16sdtdh="http://schemas.microsoft.com/office/word/2020/wordml/sdtdatahash" xmlns:w16se="http://schemas.microsoft.com/office/word/2015/wordml/symex" xmlns:wpg="http://schemas.microsoft.com/office/word/2010/wordprocessingGroup" xmlns:wpi="http://schemas.microsoft.com/office/word/2010/wordprocessingInk" xmlns:wne="http://schemas.microsoft.com/office/word/2006/wordml" xmlns:wps="http://schemas.microsoft.com/office/word/2010/wordprocessingShape" mc:Ignorable="w14 w15 w16se w16cid w16 w16cex w16sdtdh wp14">
   <w:p>
     <w:pPr>
       <w:spacing w:after="0"/>
@@ -898,17 +1418,17 @@
 </file>
 
 <file path=word/footer3.xml><?xml version="1.0" encoding="utf-8"?>
-<w:ftr xmlns:wpc="http://schemas.microsoft.com/office/word/2010/wordprocessingCanvas" xmlns:mc="http://schemas.openxmlformats.org/markup-compatibility/2006" xmlns:o="urn:schemas-microsoft-com:office:office" xmlns:r="http://schemas.openxmlformats.org/officeDocument/2006/relationships" xmlns:m="http://schemas.openxmlformats.org/officeDocument/2006/math" xmlns:v="urn:schemas-microsoft-com:vml" xmlns:wp14="http://schemas.microsoft.com/office/word/2010/wordprocessingDrawing" xmlns:wp="http://schemas.openxmlformats.org/drawingml/2006/wordprocessingDrawing" xmlns:w10="urn:schemas-microsoft-com:office:word" xmlns:w="http://schemas.openxmlformats.org/wordprocessingml/2006/main" xmlns:w14="http://schemas.microsoft.com/office/word/2010/wordml" xmlns:wpg="http://schemas.microsoft.com/office/word/2010/wordprocessingGroup" xmlns:wpi="http://schemas.microsoft.com/office/word/2010/wordprocessingInk" xmlns:wne="http://schemas.microsoft.com/office/word/2006/wordml" xmlns:wps="http://schemas.microsoft.com/office/word/2010/wordprocessingShape" mc:Ignorable="w14 wp14">
+<w:ftr xmlns:wpc="http://schemas.microsoft.com/office/word/2010/wordprocessingCanvas" xmlns:cx="http://schemas.microsoft.com/office/drawing/2014/chartex" xmlns:cx1="http://schemas.microsoft.com/office/drawing/2015/9/8/chartex" xmlns:cx2="http://schemas.microsoft.com/office/drawing/2015/10/21/chartex" xmlns:cx3="http://schemas.microsoft.com/office/drawing/2016/5/9/chartex" xmlns:cx4="http://schemas.microsoft.com/office/drawing/2016/5/10/chartex" xmlns:cx5="http://schemas.microsoft.com/office/drawing/2016/5/11/chartex" xmlns:cx6="http://schemas.microsoft.com/office/drawing/2016/5/12/chartex" xmlns:cx7="http://schemas.microsoft.com/office/drawing/2016/5/13/chartex" xmlns:cx8="http://schemas.microsoft.com/office/drawing/2016/5/14/chartex" xmlns:mc="http://schemas.openxmlformats.org/markup-compatibility/2006" xmlns:aink="http://schemas.microsoft.com/office/drawing/2016/ink" xmlns:am3d="http://schemas.microsoft.com/office/drawing/2017/model3d" xmlns:o="urn:schemas-microsoft-com:office:office" xmlns:r="http://schemas.openxmlformats.org/officeDocument/2006/relationships" xmlns:m="http://schemas.openxmlformats.org/officeDocument/2006/math" xmlns:v="urn:schemas-microsoft-com:vml" xmlns:wp14="http://schemas.microsoft.com/office/word/2010/wordprocessingDrawing" xmlns:wp="http://schemas.openxmlformats.org/drawingml/2006/wordprocessingDrawing" xmlns:w10="urn:schemas-microsoft-com:office:word" xmlns:w="http://schemas.openxmlformats.org/wordprocessingml/2006/main" xmlns:w14="http://schemas.microsoft.com/office/word/2010/wordml" xmlns:w15="http://schemas.microsoft.com/office/word/2012/wordml" xmlns:w16cex="http://schemas.microsoft.com/office/word/2018/wordml/cex" xmlns:w16cid="http://schemas.microsoft.com/office/word/2016/wordml/cid" xmlns:w16="http://schemas.microsoft.com/office/word/2018/wordml" xmlns:w16sdtdh="http://schemas.microsoft.com/office/word/2020/wordml/sdtdatahash" xmlns:w16se="http://schemas.microsoft.com/office/word/2015/wordml/symex" xmlns:wpg="http://schemas.microsoft.com/office/word/2010/wordprocessingGroup" xmlns:wpi="http://schemas.microsoft.com/office/word/2010/wordprocessingInk" xmlns:wne="http://schemas.microsoft.com/office/word/2006/wordml" xmlns:wps="http://schemas.microsoft.com/office/word/2010/wordprocessingShape" mc:Ignorable="w14 w15 w16se w16cid w16 w16cex w16sdtdh wp14">
   <w:p>
     <w:pPr>
-      <w:pStyle w:val="Piedepgina"/>
+      <w:pStyle w:val="Footer"/>
     </w:pPr>
   </w:p>
 </w:ftr>
 </file>
 
 <file path=word/footnotes.xml><?xml version="1.0" encoding="utf-8"?>
-<w:footnotes xmlns:wpc="http://schemas.microsoft.com/office/word/2010/wordprocessingCanvas" xmlns:mc="http://schemas.openxmlformats.org/markup-compatibility/2006" xmlns:o="urn:schemas-microsoft-com:office:office" xmlns:r="http://schemas.openxmlformats.org/officeDocument/2006/relationships" xmlns:m="http://schemas.openxmlformats.org/officeDocument/2006/math" xmlns:v="urn:schemas-microsoft-com:vml" xmlns:wp14="http://schemas.microsoft.com/office/word/2010/wordprocessingDrawing" xmlns:wp="http://schemas.openxmlformats.org/drawingml/2006/wordprocessingDrawing" xmlns:w10="urn:schemas-microsoft-com:office:word" xmlns:w="http://schemas.openxmlformats.org/wordprocessingml/2006/main" xmlns:w14="http://schemas.microsoft.com/office/word/2010/wordml" xmlns:wpg="http://schemas.microsoft.com/office/word/2010/wordprocessingGroup" xmlns:wpi="http://schemas.microsoft.com/office/word/2010/wordprocessingInk" xmlns:wne="http://schemas.microsoft.com/office/word/2006/wordml" xmlns:wps="http://schemas.microsoft.com/office/word/2010/wordprocessingShape" mc:Ignorable="w14 wp14">
+<w:footnotes xmlns:wpc="http://schemas.microsoft.com/office/word/2010/wordprocessingCanvas" xmlns:cx="http://schemas.microsoft.com/office/drawing/2014/chartex" xmlns:cx1="http://schemas.microsoft.com/office/drawing/2015/9/8/chartex" xmlns:cx2="http://schemas.microsoft.com/office/drawing/2015/10/21/chartex" xmlns:cx3="http://schemas.microsoft.com/office/drawing/2016/5/9/chartex" xmlns:cx4="http://schemas.microsoft.com/office/drawing/2016/5/10/chartex" xmlns:cx5="http://schemas.microsoft.com/office/drawing/2016/5/11/chartex" xmlns:cx6="http://schemas.microsoft.com/office/drawing/2016/5/12/chartex" xmlns:cx7="http://schemas.microsoft.com/office/drawing/2016/5/13/chartex" xmlns:cx8="http://schemas.microsoft.com/office/drawing/2016/5/14/chartex" xmlns:mc="http://schemas.openxmlformats.org/markup-compatibility/2006" xmlns:aink="http://schemas.microsoft.com/office/drawing/2016/ink" xmlns:am3d="http://schemas.microsoft.com/office/drawing/2017/model3d" xmlns:o="urn:schemas-microsoft-com:office:office" xmlns:r="http://schemas.openxmlformats.org/officeDocument/2006/relationships" xmlns:m="http://schemas.openxmlformats.org/officeDocument/2006/math" xmlns:v="urn:schemas-microsoft-com:vml" xmlns:wp14="http://schemas.microsoft.com/office/word/2010/wordprocessingDrawing" xmlns:wp="http://schemas.openxmlformats.org/drawingml/2006/wordprocessingDrawing" xmlns:w10="urn:schemas-microsoft-com:office:word" xmlns:w="http://schemas.openxmlformats.org/wordprocessingml/2006/main" xmlns:w14="http://schemas.microsoft.com/office/word/2010/wordml" xmlns:w15="http://schemas.microsoft.com/office/word/2012/wordml" xmlns:w16cex="http://schemas.microsoft.com/office/word/2018/wordml/cex" xmlns:w16cid="http://schemas.microsoft.com/office/word/2016/wordml/cid" xmlns:w16="http://schemas.microsoft.com/office/word/2018/wordml" xmlns:w16sdtdh="http://schemas.microsoft.com/office/word/2020/wordml/sdtdatahash" xmlns:w16se="http://schemas.microsoft.com/office/word/2015/wordml/symex" xmlns:wpg="http://schemas.microsoft.com/office/word/2010/wordprocessingGroup" xmlns:wpi="http://schemas.microsoft.com/office/word/2010/wordprocessingInk" xmlns:wne="http://schemas.microsoft.com/office/word/2006/wordml" xmlns:wps="http://schemas.microsoft.com/office/word/2010/wordprocessingShape" mc:Ignorable="w14 w15 w16se w16cid w16 w16cex w16sdtdh wp14">
   <w:footnote w:type="separator" w:id="-1">
     <w:p>
       <w:pPr>
@@ -933,38 +1453,38 @@
 </file>
 
 <file path=word/header1.xml><?xml version="1.0" encoding="utf-8"?>
-<w:hdr xmlns:wpc="http://schemas.microsoft.com/office/word/2010/wordprocessingCanvas" xmlns:mc="http://schemas.openxmlformats.org/markup-compatibility/2006" xmlns:o="urn:schemas-microsoft-com:office:office" xmlns:r="http://schemas.openxmlformats.org/officeDocument/2006/relationships" xmlns:m="http://schemas.openxmlformats.org/officeDocument/2006/math" xmlns:v="urn:schemas-microsoft-com:vml" xmlns:wp14="http://schemas.microsoft.com/office/word/2010/wordprocessingDrawing" xmlns:wp="http://schemas.openxmlformats.org/drawingml/2006/wordprocessingDrawing" xmlns:w10="urn:schemas-microsoft-com:office:word" xmlns:w="http://schemas.openxmlformats.org/wordprocessingml/2006/main" xmlns:w14="http://schemas.microsoft.com/office/word/2010/wordml" xmlns:wpg="http://schemas.microsoft.com/office/word/2010/wordprocessingGroup" xmlns:wpi="http://schemas.microsoft.com/office/word/2010/wordprocessingInk" xmlns:wne="http://schemas.microsoft.com/office/word/2006/wordml" xmlns:wps="http://schemas.microsoft.com/office/word/2010/wordprocessingShape" mc:Ignorable="w14 wp14">
+<w:hdr xmlns:wpc="http://schemas.microsoft.com/office/word/2010/wordprocessingCanvas" xmlns:cx="http://schemas.microsoft.com/office/drawing/2014/chartex" xmlns:cx1="http://schemas.microsoft.com/office/drawing/2015/9/8/chartex" xmlns:cx2="http://schemas.microsoft.com/office/drawing/2015/10/21/chartex" xmlns:cx3="http://schemas.microsoft.com/office/drawing/2016/5/9/chartex" xmlns:cx4="http://schemas.microsoft.com/office/drawing/2016/5/10/chartex" xmlns:cx5="http://schemas.microsoft.com/office/drawing/2016/5/11/chartex" xmlns:cx6="http://schemas.microsoft.com/office/drawing/2016/5/12/chartex" xmlns:cx7="http://schemas.microsoft.com/office/drawing/2016/5/13/chartex" xmlns:cx8="http://schemas.microsoft.com/office/drawing/2016/5/14/chartex" xmlns:mc="http://schemas.openxmlformats.org/markup-compatibility/2006" xmlns:aink="http://schemas.microsoft.com/office/drawing/2016/ink" xmlns:am3d="http://schemas.microsoft.com/office/drawing/2017/model3d" xmlns:o="urn:schemas-microsoft-com:office:office" xmlns:r="http://schemas.openxmlformats.org/officeDocument/2006/relationships" xmlns:m="http://schemas.openxmlformats.org/officeDocument/2006/math" xmlns:v="urn:schemas-microsoft-com:vml" xmlns:wp14="http://schemas.microsoft.com/office/word/2010/wordprocessingDrawing" xmlns:wp="http://schemas.openxmlformats.org/drawingml/2006/wordprocessingDrawing" xmlns:w10="urn:schemas-microsoft-com:office:word" xmlns:w="http://schemas.openxmlformats.org/wordprocessingml/2006/main" xmlns:w14="http://schemas.microsoft.com/office/word/2010/wordml" xmlns:w15="http://schemas.microsoft.com/office/word/2012/wordml" xmlns:w16cex="http://schemas.microsoft.com/office/word/2018/wordml/cex" xmlns:w16cid="http://schemas.microsoft.com/office/word/2016/wordml/cid" xmlns:w16="http://schemas.microsoft.com/office/word/2018/wordml" xmlns:w16sdtdh="http://schemas.microsoft.com/office/word/2020/wordml/sdtdatahash" xmlns:w16se="http://schemas.microsoft.com/office/word/2015/wordml/symex" xmlns:wpg="http://schemas.microsoft.com/office/word/2010/wordprocessingGroup" xmlns:wpi="http://schemas.microsoft.com/office/word/2010/wordprocessingInk" xmlns:wne="http://schemas.microsoft.com/office/word/2006/wordml" xmlns:wps="http://schemas.microsoft.com/office/word/2010/wordprocessingShape" mc:Ignorable="w14 w15 w16se w16cid w16 w16cex w16sdtdh wp14">
   <w:p>
     <w:pPr>
-      <w:pStyle w:val="Encabezado"/>
+      <w:pStyle w:val="Header"/>
     </w:pPr>
   </w:p>
 </w:hdr>
 </file>
 
 <file path=word/header2.xml><?xml version="1.0" encoding="utf-8"?>
-<w:hdr xmlns:wpc="http://schemas.microsoft.com/office/word/2010/wordprocessingCanvas" xmlns:mc="http://schemas.openxmlformats.org/markup-compatibility/2006" xmlns:o="urn:schemas-microsoft-com:office:office" xmlns:r="http://schemas.openxmlformats.org/officeDocument/2006/relationships" xmlns:m="http://schemas.openxmlformats.org/officeDocument/2006/math" xmlns:v="urn:schemas-microsoft-com:vml" xmlns:wp14="http://schemas.microsoft.com/office/word/2010/wordprocessingDrawing" xmlns:wp="http://schemas.openxmlformats.org/drawingml/2006/wordprocessingDrawing" xmlns:w10="urn:schemas-microsoft-com:office:word" xmlns:w="http://schemas.openxmlformats.org/wordprocessingml/2006/main" xmlns:w14="http://schemas.microsoft.com/office/word/2010/wordml" xmlns:wpg="http://schemas.microsoft.com/office/word/2010/wordprocessingGroup" xmlns:wpi="http://schemas.microsoft.com/office/word/2010/wordprocessingInk" xmlns:wne="http://schemas.microsoft.com/office/word/2006/wordml" xmlns:wps="http://schemas.microsoft.com/office/word/2010/wordprocessingShape" mc:Ignorable="w14 wp14">
+<w:hdr xmlns:wpc="http://schemas.microsoft.com/office/word/2010/wordprocessingCanvas" xmlns:cx="http://schemas.microsoft.com/office/drawing/2014/chartex" xmlns:cx1="http://schemas.microsoft.com/office/drawing/2015/9/8/chartex" xmlns:cx2="http://schemas.microsoft.com/office/drawing/2015/10/21/chartex" xmlns:cx3="http://schemas.microsoft.com/office/drawing/2016/5/9/chartex" xmlns:cx4="http://schemas.microsoft.com/office/drawing/2016/5/10/chartex" xmlns:cx5="http://schemas.microsoft.com/office/drawing/2016/5/11/chartex" xmlns:cx6="http://schemas.microsoft.com/office/drawing/2016/5/12/chartex" xmlns:cx7="http://schemas.microsoft.com/office/drawing/2016/5/13/chartex" xmlns:cx8="http://schemas.microsoft.com/office/drawing/2016/5/14/chartex" xmlns:mc="http://schemas.openxmlformats.org/markup-compatibility/2006" xmlns:aink="http://schemas.microsoft.com/office/drawing/2016/ink" xmlns:am3d="http://schemas.microsoft.com/office/drawing/2017/model3d" xmlns:o="urn:schemas-microsoft-com:office:office" xmlns:r="http://schemas.openxmlformats.org/officeDocument/2006/relationships" xmlns:m="http://schemas.openxmlformats.org/officeDocument/2006/math" xmlns:v="urn:schemas-microsoft-com:vml" xmlns:wp14="http://schemas.microsoft.com/office/word/2010/wordprocessingDrawing" xmlns:wp="http://schemas.openxmlformats.org/drawingml/2006/wordprocessingDrawing" xmlns:w10="urn:schemas-microsoft-com:office:word" xmlns:w="http://schemas.openxmlformats.org/wordprocessingml/2006/main" xmlns:w14="http://schemas.microsoft.com/office/word/2010/wordml" xmlns:w15="http://schemas.microsoft.com/office/word/2012/wordml" xmlns:w16cex="http://schemas.microsoft.com/office/word/2018/wordml/cex" xmlns:w16cid="http://schemas.microsoft.com/office/word/2016/wordml/cid" xmlns:w16="http://schemas.microsoft.com/office/word/2018/wordml" xmlns:w16sdtdh="http://schemas.microsoft.com/office/word/2020/wordml/sdtdatahash" xmlns:w16se="http://schemas.microsoft.com/office/word/2015/wordml/symex" xmlns:wpg="http://schemas.microsoft.com/office/word/2010/wordprocessingGroup" xmlns:wpi="http://schemas.microsoft.com/office/word/2010/wordprocessingInk" xmlns:wne="http://schemas.microsoft.com/office/word/2006/wordml" xmlns:wps="http://schemas.microsoft.com/office/word/2010/wordprocessingShape" mc:Ignorable="w14 w15 w16se w16cid w16 w16cex w16sdtdh wp14">
   <w:p>
     <w:pPr>
-      <w:pStyle w:val="Encabezado"/>
+      <w:pStyle w:val="Header"/>
     </w:pPr>
   </w:p>
 </w:hdr>
 </file>
 
 <file path=word/header3.xml><?xml version="1.0" encoding="utf-8"?>
-<w:hdr xmlns:wpc="http://schemas.microsoft.com/office/word/2010/wordprocessingCanvas" xmlns:mc="http://schemas.openxmlformats.org/markup-compatibility/2006" xmlns:o="urn:schemas-microsoft-com:office:office" xmlns:r="http://schemas.openxmlformats.org/officeDocument/2006/relationships" xmlns:m="http://schemas.openxmlformats.org/officeDocument/2006/math" xmlns:v="urn:schemas-microsoft-com:vml" xmlns:wp14="http://schemas.microsoft.com/office/word/2010/wordprocessingDrawing" xmlns:wp="http://schemas.openxmlformats.org/drawingml/2006/wordprocessingDrawing" xmlns:w10="urn:schemas-microsoft-com:office:word" xmlns:w="http://schemas.openxmlformats.org/wordprocessingml/2006/main" xmlns:w14="http://schemas.microsoft.com/office/word/2010/wordml" xmlns:wpg="http://schemas.microsoft.com/office/word/2010/wordprocessingGroup" xmlns:wpi="http://schemas.microsoft.com/office/word/2010/wordprocessingInk" xmlns:wne="http://schemas.microsoft.com/office/word/2006/wordml" xmlns:wps="http://schemas.microsoft.com/office/word/2010/wordprocessingShape" mc:Ignorable="w14 wp14">
+<w:hdr xmlns:wpc="http://schemas.microsoft.com/office/word/2010/wordprocessingCanvas" xmlns:cx="http://schemas.microsoft.com/office/drawing/2014/chartex" xmlns:cx1="http://schemas.microsoft.com/office/drawing/2015/9/8/chartex" xmlns:cx2="http://schemas.microsoft.com/office/drawing/2015/10/21/chartex" xmlns:cx3="http://schemas.microsoft.com/office/drawing/2016/5/9/chartex" xmlns:cx4="http://schemas.microsoft.com/office/drawing/2016/5/10/chartex" xmlns:cx5="http://schemas.microsoft.com/office/drawing/2016/5/11/chartex" xmlns:cx6="http://schemas.microsoft.com/office/drawing/2016/5/12/chartex" xmlns:cx7="http://schemas.microsoft.com/office/drawing/2016/5/13/chartex" xmlns:cx8="http://schemas.microsoft.com/office/drawing/2016/5/14/chartex" xmlns:mc="http://schemas.openxmlformats.org/markup-compatibility/2006" xmlns:aink="http://schemas.microsoft.com/office/drawing/2016/ink" xmlns:am3d="http://schemas.microsoft.com/office/drawing/2017/model3d" xmlns:o="urn:schemas-microsoft-com:office:office" xmlns:r="http://schemas.openxmlformats.org/officeDocument/2006/relationships" xmlns:m="http://schemas.openxmlformats.org/officeDocument/2006/math" xmlns:v="urn:schemas-microsoft-com:vml" xmlns:wp14="http://schemas.microsoft.com/office/word/2010/wordprocessingDrawing" xmlns:wp="http://schemas.openxmlformats.org/drawingml/2006/wordprocessingDrawing" xmlns:w10="urn:schemas-microsoft-com:office:word" xmlns:w="http://schemas.openxmlformats.org/wordprocessingml/2006/main" xmlns:w14="http://schemas.microsoft.com/office/word/2010/wordml" xmlns:w15="http://schemas.microsoft.com/office/word/2012/wordml" xmlns:w16cex="http://schemas.microsoft.com/office/word/2018/wordml/cex" xmlns:w16cid="http://schemas.microsoft.com/office/word/2016/wordml/cid" xmlns:w16="http://schemas.microsoft.com/office/word/2018/wordml" xmlns:w16sdtdh="http://schemas.microsoft.com/office/word/2020/wordml/sdtdatahash" xmlns:w16se="http://schemas.microsoft.com/office/word/2015/wordml/symex" xmlns:wpg="http://schemas.microsoft.com/office/word/2010/wordprocessingGroup" xmlns:wpi="http://schemas.microsoft.com/office/word/2010/wordprocessingInk" xmlns:wne="http://schemas.microsoft.com/office/word/2006/wordml" xmlns:wps="http://schemas.microsoft.com/office/word/2010/wordprocessingShape" mc:Ignorable="w14 w15 w16se w16cid w16 w16cex w16sdtdh wp14">
   <w:p>
     <w:pPr>
-      <w:pStyle w:val="Encabezado"/>
+      <w:pStyle w:val="Header"/>
     </w:pPr>
   </w:p>
 </w:hdr>
 </file>
 
 <file path=word/numbering.xml><?xml version="1.0" encoding="utf-8"?>
-<w:numbering xmlns:wpc="http://schemas.microsoft.com/office/word/2010/wordprocessingCanvas" xmlns:mc="http://schemas.openxmlformats.org/markup-compatibility/2006" xmlns:o="urn:schemas-microsoft-com:office:office" xmlns:r="http://schemas.openxmlformats.org/officeDocument/2006/relationships" xmlns:m="http://schemas.openxmlformats.org/officeDocument/2006/math" xmlns:v="urn:schemas-microsoft-com:vml" xmlns:wp14="http://schemas.microsoft.com/office/word/2010/wordprocessingDrawing" xmlns:wp="http://schemas.openxmlformats.org/drawingml/2006/wordprocessingDrawing" xmlns:w10="urn:schemas-microsoft-com:office:word" xmlns:w="http://schemas.openxmlformats.org/wordprocessingml/2006/main" xmlns:w14="http://schemas.microsoft.com/office/word/2010/wordml" xmlns:wpg="http://schemas.microsoft.com/office/word/2010/wordprocessingGroup" xmlns:wpi="http://schemas.microsoft.com/office/word/2010/wordprocessingInk" xmlns:wne="http://schemas.microsoft.com/office/word/2006/wordml" xmlns:wps="http://schemas.microsoft.com/office/word/2010/wordprocessingShape" mc:Ignorable="w14 wp14">
-  <w:abstractNum w:abstractNumId="0">
+<w:numbering xmlns:wpc="http://schemas.microsoft.com/office/word/2010/wordprocessingCanvas" xmlns:cx="http://schemas.microsoft.com/office/drawing/2014/chartex" xmlns:cx1="http://schemas.microsoft.com/office/drawing/2015/9/8/chartex" xmlns:cx2="http://schemas.microsoft.com/office/drawing/2015/10/21/chartex" xmlns:cx3="http://schemas.microsoft.com/office/drawing/2016/5/9/chartex" xmlns:cx4="http://schemas.microsoft.com/office/drawing/2016/5/10/chartex" xmlns:cx5="http://schemas.microsoft.com/office/drawing/2016/5/11/chartex" xmlns:cx6="http://schemas.microsoft.com/office/drawing/2016/5/12/chartex" xmlns:cx7="http://schemas.microsoft.com/office/drawing/2016/5/13/chartex" xmlns:cx8="http://schemas.microsoft.com/office/drawing/2016/5/14/chartex" xmlns:mc="http://schemas.openxmlformats.org/markup-compatibility/2006" xmlns:aink="http://schemas.microsoft.com/office/drawing/2016/ink" xmlns:am3d="http://schemas.microsoft.com/office/drawing/2017/model3d" xmlns:o="urn:schemas-microsoft-com:office:office" xmlns:r="http://schemas.openxmlformats.org/officeDocument/2006/relationships" xmlns:m="http://schemas.openxmlformats.org/officeDocument/2006/math" xmlns:v="urn:schemas-microsoft-com:vml" xmlns:wp14="http://schemas.microsoft.com/office/word/2010/wordprocessingDrawing" xmlns:wp="http://schemas.openxmlformats.org/drawingml/2006/wordprocessingDrawing" xmlns:w10="urn:schemas-microsoft-com:office:word" xmlns:w="http://schemas.openxmlformats.org/wordprocessingml/2006/main" xmlns:w14="http://schemas.microsoft.com/office/word/2010/wordml" xmlns:w15="http://schemas.microsoft.com/office/word/2012/wordml" xmlns:w16cex="http://schemas.microsoft.com/office/word/2018/wordml/cex" xmlns:w16cid="http://schemas.microsoft.com/office/word/2016/wordml/cid" xmlns:w16="http://schemas.microsoft.com/office/word/2018/wordml" xmlns:w16sdtdh="http://schemas.microsoft.com/office/word/2020/wordml/sdtdatahash" xmlns:w16se="http://schemas.microsoft.com/office/word/2015/wordml/symex" xmlns:wpg="http://schemas.microsoft.com/office/word/2010/wordprocessingGroup" xmlns:wpi="http://schemas.microsoft.com/office/word/2010/wordprocessingInk" xmlns:wne="http://schemas.microsoft.com/office/word/2006/wordml" xmlns:wps="http://schemas.microsoft.com/office/word/2010/wordprocessingShape" mc:Ignorable="w14 w15 w16se w16cid w16 w16cex w16sdtdh wp14">
+  <w:abstractNum w:abstractNumId="0" w15:restartNumberingAfterBreak="0">
     <w:nsid w:val="3FDC0AD8"/>
     <w:multiLevelType w:val="hybridMultilevel"/>
     <w:tmpl w:val="8654EC38"/>
@@ -1077,7 +1597,7 @@
       </w:rPr>
     </w:lvl>
   </w:abstractNum>
-  <w:abstractNum w:abstractNumId="1">
+  <w:abstractNum w:abstractNumId="1" w15:restartNumberingAfterBreak="0">
     <w:nsid w:val="60073E25"/>
     <w:multiLevelType w:val="hybridMultilevel"/>
     <w:tmpl w:val="B51C9D8E"/>
@@ -1190,7 +1710,7 @@
       </w:rPr>
     </w:lvl>
   </w:abstractNum>
-  <w:abstractNum w:abstractNumId="2">
+  <w:abstractNum w:abstractNumId="2" w15:restartNumberingAfterBreak="0">
     <w:nsid w:val="65762372"/>
     <w:multiLevelType w:val="hybridMultilevel"/>
     <w:tmpl w:val="B1908E7C"/>
@@ -1270,6 +1790,95 @@
       </w:pPr>
     </w:lvl>
     <w:lvl w:ilvl="8" w:tplc="180A001B" w:tentative="1">
+      <w:start w:val="1"/>
+      <w:numFmt w:val="lowerRoman"/>
+      <w:lvlText w:val="%9."/>
+      <w:lvlJc w:val="right"/>
+      <w:pPr>
+        <w:ind w:left="6480" w:hanging="180"/>
+      </w:pPr>
+    </w:lvl>
+  </w:abstractNum>
+  <w:abstractNum w:abstractNumId="3" w15:restartNumberingAfterBreak="0">
+    <w:nsid w:val="6E837262"/>
+    <w:multiLevelType w:val="hybridMultilevel"/>
+    <w:tmpl w:val="0E40FD0A"/>
+    <w:lvl w:ilvl="0" w:tplc="580A000F">
+      <w:start w:val="1"/>
+      <w:numFmt w:val="decimal"/>
+      <w:lvlText w:val="%1."/>
+      <w:lvlJc w:val="left"/>
+      <w:pPr>
+        <w:ind w:left="720" w:hanging="360"/>
+      </w:pPr>
+      <w:rPr>
+        <w:rFonts w:hint="default"/>
+      </w:rPr>
+    </w:lvl>
+    <w:lvl w:ilvl="1" w:tplc="580A0019" w:tentative="1">
+      <w:start w:val="1"/>
+      <w:numFmt w:val="lowerLetter"/>
+      <w:lvlText w:val="%2."/>
+      <w:lvlJc w:val="left"/>
+      <w:pPr>
+        <w:ind w:left="1440" w:hanging="360"/>
+      </w:pPr>
+    </w:lvl>
+    <w:lvl w:ilvl="2" w:tplc="580A001B" w:tentative="1">
+      <w:start w:val="1"/>
+      <w:numFmt w:val="lowerRoman"/>
+      <w:lvlText w:val="%3."/>
+      <w:lvlJc w:val="right"/>
+      <w:pPr>
+        <w:ind w:left="2160" w:hanging="180"/>
+      </w:pPr>
+    </w:lvl>
+    <w:lvl w:ilvl="3" w:tplc="580A000F" w:tentative="1">
+      <w:start w:val="1"/>
+      <w:numFmt w:val="decimal"/>
+      <w:lvlText w:val="%4."/>
+      <w:lvlJc w:val="left"/>
+      <w:pPr>
+        <w:ind w:left="2880" w:hanging="360"/>
+      </w:pPr>
+    </w:lvl>
+    <w:lvl w:ilvl="4" w:tplc="580A0019" w:tentative="1">
+      <w:start w:val="1"/>
+      <w:numFmt w:val="lowerLetter"/>
+      <w:lvlText w:val="%5."/>
+      <w:lvlJc w:val="left"/>
+      <w:pPr>
+        <w:ind w:left="3600" w:hanging="360"/>
+      </w:pPr>
+    </w:lvl>
+    <w:lvl w:ilvl="5" w:tplc="580A001B" w:tentative="1">
+      <w:start w:val="1"/>
+      <w:numFmt w:val="lowerRoman"/>
+      <w:lvlText w:val="%6."/>
+      <w:lvlJc w:val="right"/>
+      <w:pPr>
+        <w:ind w:left="4320" w:hanging="180"/>
+      </w:pPr>
+    </w:lvl>
+    <w:lvl w:ilvl="6" w:tplc="580A000F" w:tentative="1">
+      <w:start w:val="1"/>
+      <w:numFmt w:val="decimal"/>
+      <w:lvlText w:val="%7."/>
+      <w:lvlJc w:val="left"/>
+      <w:pPr>
+        <w:ind w:left="5040" w:hanging="360"/>
+      </w:pPr>
+    </w:lvl>
+    <w:lvl w:ilvl="7" w:tplc="580A0019" w:tentative="1">
+      <w:start w:val="1"/>
+      <w:numFmt w:val="lowerLetter"/>
+      <w:lvlText w:val="%8."/>
+      <w:lvlJc w:val="left"/>
+      <w:pPr>
+        <w:ind w:left="5760" w:hanging="360"/>
+      </w:pPr>
+    </w:lvl>
+    <w:lvl w:ilvl="8" w:tplc="580A001B" w:tentative="1">
       <w:start w:val="1"/>
       <w:numFmt w:val="lowerRoman"/>
       <w:lvlText w:val="%9."/>
@@ -1288,11 +1897,14 @@
   <w:num w:numId="3">
     <w:abstractNumId w:val="0"/>
   </w:num>
+  <w:num w:numId="4">
+    <w:abstractNumId w:val="3"/>
+  </w:num>
 </w:numbering>
 </file>
 
 <file path=word/styles.xml><?xml version="1.0" encoding="utf-8"?>
-<w:styles xmlns:mc="http://schemas.openxmlformats.org/markup-compatibility/2006" xmlns:r="http://schemas.openxmlformats.org/officeDocument/2006/relationships" xmlns:w="http://schemas.openxmlformats.org/wordprocessingml/2006/main" xmlns:w14="http://schemas.microsoft.com/office/word/2010/wordml" mc:Ignorable="w14">
+<w:styles xmlns:mc="http://schemas.openxmlformats.org/markup-compatibility/2006" xmlns:r="http://schemas.openxmlformats.org/officeDocument/2006/relationships" xmlns:w="http://schemas.openxmlformats.org/wordprocessingml/2006/main" xmlns:w14="http://schemas.microsoft.com/office/word/2010/wordml" xmlns:w15="http://schemas.microsoft.com/office/word/2012/wordml" xmlns:w16cex="http://schemas.microsoft.com/office/word/2018/wordml/cex" xmlns:w16cid="http://schemas.microsoft.com/office/word/2016/wordml/cid" xmlns:w16="http://schemas.microsoft.com/office/word/2018/wordml" xmlns:w16sdtdh="http://schemas.microsoft.com/office/word/2020/wordml/sdtdatahash" xmlns:w16se="http://schemas.microsoft.com/office/word/2015/wordml/symex" mc:Ignorable="w14 w15 w16se w16cid w16 w16cex w16sdtdh">
   <w:docDefaults>
     <w:rPrDefault>
       <w:rPr>
@@ -1308,156 +1920,395 @@
       </w:pPr>
     </w:pPrDefault>
   </w:docDefaults>
-  <w:latentStyles w:defLockedState="0" w:defUIPriority="99" w:defSemiHidden="1" w:defUnhideWhenUsed="1" w:defQFormat="0" w:count="267">
-    <w:lsdException w:name="Normal" w:semiHidden="0" w:uiPriority="0" w:unhideWhenUsed="0" w:qFormat="1"/>
-    <w:lsdException w:name="heading 1" w:semiHidden="0" w:uiPriority="9" w:unhideWhenUsed="0" w:qFormat="1"/>
-    <w:lsdException w:name="heading 2" w:uiPriority="9" w:qFormat="1"/>
-    <w:lsdException w:name="heading 3" w:uiPriority="9" w:qFormat="1"/>
-    <w:lsdException w:name="heading 4" w:uiPriority="9" w:qFormat="1"/>
-    <w:lsdException w:name="heading 5" w:uiPriority="9" w:qFormat="1"/>
-    <w:lsdException w:name="heading 6" w:uiPriority="9" w:qFormat="1"/>
-    <w:lsdException w:name="heading 7" w:uiPriority="9" w:qFormat="1"/>
-    <w:lsdException w:name="heading 8" w:uiPriority="9" w:qFormat="1"/>
-    <w:lsdException w:name="heading 9" w:uiPriority="9" w:qFormat="1"/>
-    <w:lsdException w:name="toc 1" w:uiPriority="39"/>
-    <w:lsdException w:name="toc 2" w:uiPriority="39"/>
-    <w:lsdException w:name="toc 3" w:uiPriority="39"/>
-    <w:lsdException w:name="toc 4" w:uiPriority="39"/>
-    <w:lsdException w:name="toc 5" w:uiPriority="39"/>
-    <w:lsdException w:name="toc 6" w:uiPriority="39"/>
-    <w:lsdException w:name="toc 7" w:uiPriority="39"/>
-    <w:lsdException w:name="toc 8" w:uiPriority="39"/>
-    <w:lsdException w:name="toc 9" w:uiPriority="39"/>
-    <w:lsdException w:name="caption" w:uiPriority="35" w:qFormat="1"/>
-    <w:lsdException w:name="Title" w:semiHidden="0" w:uiPriority="10" w:unhideWhenUsed="0" w:qFormat="1"/>
-    <w:lsdException w:name="Default Paragraph Font" w:uiPriority="1"/>
-    <w:lsdException w:name="Subtitle" w:semiHidden="0" w:uiPriority="11" w:unhideWhenUsed="0" w:qFormat="1"/>
-    <w:lsdException w:name="Strong" w:semiHidden="0" w:uiPriority="22" w:unhideWhenUsed="0" w:qFormat="1"/>
-    <w:lsdException w:name="Emphasis" w:semiHidden="0" w:uiPriority="20" w:unhideWhenUsed="0" w:qFormat="1"/>
-    <w:lsdException w:name="Table Grid" w:semiHidden="0" w:uiPriority="59" w:unhideWhenUsed="0"/>
-    <w:lsdException w:name="Placeholder Text" w:unhideWhenUsed="0"/>
-    <w:lsdException w:name="No Spacing" w:semiHidden="0" w:uiPriority="1" w:unhideWhenUsed="0" w:qFormat="1"/>
-    <w:lsdException w:name="Light Shading" w:semiHidden="0" w:uiPriority="60" w:unhideWhenUsed="0"/>
-    <w:lsdException w:name="Light List" w:semiHidden="0" w:uiPriority="61" w:unhideWhenUsed="0"/>
-    <w:lsdException w:name="Light Grid" w:semiHidden="0" w:uiPriority="62" w:unhideWhenUsed="0"/>
-    <w:lsdException w:name="Medium Shading 1" w:semiHidden="0" w:uiPriority="63" w:unhideWhenUsed="0"/>
-    <w:lsdException w:name="Medium Shading 2" w:semiHidden="0" w:uiPriority="64" w:unhideWhenUsed="0"/>
-    <w:lsdException w:name="Medium List 1" w:semiHidden="0" w:uiPriority="65" w:unhideWhenUsed="0"/>
-    <w:lsdException w:name="Medium List 2" w:semiHidden="0" w:uiPriority="66" w:unhideWhenUsed="0"/>
-    <w:lsdException w:name="Medium Grid 1" w:semiHidden="0" w:uiPriority="67" w:unhideWhenUsed="0"/>
-    <w:lsdException w:name="Medium Grid 2" w:semiHidden="0" w:uiPriority="68" w:unhideWhenUsed="0"/>
-    <w:lsdException w:name="Medium Grid 3" w:semiHidden="0" w:uiPriority="69" w:unhideWhenUsed="0"/>
-    <w:lsdException w:name="Dark List" w:semiHidden="0" w:uiPriority="70" w:unhideWhenUsed="0"/>
-    <w:lsdException w:name="Colorful Shading" w:semiHidden="0" w:uiPriority="71" w:unhideWhenUsed="0"/>
-    <w:lsdException w:name="Colorful List" w:semiHidden="0" w:uiPriority="72" w:unhideWhenUsed="0"/>
-    <w:lsdException w:name="Colorful Grid" w:semiHidden="0" w:uiPriority="73" w:unhideWhenUsed="0"/>
-    <w:lsdException w:name="Light Shading Accent 1" w:semiHidden="0" w:uiPriority="60" w:unhideWhenUsed="0"/>
-    <w:lsdException w:name="Light List Accent 1" w:semiHidden="0" w:uiPriority="61" w:unhideWhenUsed="0"/>
-    <w:lsdException w:name="Light Grid Accent 1" w:semiHidden="0" w:uiPriority="62" w:unhideWhenUsed="0"/>
-    <w:lsdException w:name="Medium Shading 1 Accent 1" w:semiHidden="0" w:uiPriority="63" w:unhideWhenUsed="0"/>
-    <w:lsdException w:name="Medium Shading 2 Accent 1" w:semiHidden="0" w:uiPriority="64" w:unhideWhenUsed="0"/>
-    <w:lsdException w:name="Medium List 1 Accent 1" w:semiHidden="0" w:uiPriority="65" w:unhideWhenUsed="0"/>
-    <w:lsdException w:name="Revision" w:unhideWhenUsed="0"/>
-    <w:lsdException w:name="List Paragraph" w:semiHidden="0" w:uiPriority="34" w:unhideWhenUsed="0" w:qFormat="1"/>
-    <w:lsdException w:name="Quote" w:semiHidden="0" w:uiPriority="29" w:unhideWhenUsed="0" w:qFormat="1"/>
-    <w:lsdException w:name="Intense Quote" w:semiHidden="0" w:uiPriority="30" w:unhideWhenUsed="0" w:qFormat="1"/>
-    <w:lsdException w:name="Medium List 2 Accent 1" w:semiHidden="0" w:uiPriority="66" w:unhideWhenUsed="0"/>
-    <w:lsdException w:name="Medium Grid 1 Accent 1" w:semiHidden="0" w:uiPriority="67" w:unhideWhenUsed="0"/>
-    <w:lsdException w:name="Medium Grid 2 Accent 1" w:semiHidden="0" w:uiPriority="68" w:unhideWhenUsed="0"/>
-    <w:lsdException w:name="Medium Grid 3 Accent 1" w:semiHidden="0" w:uiPriority="69" w:unhideWhenUsed="0"/>
-    <w:lsdException w:name="Dark List Accent 1" w:semiHidden="0" w:uiPriority="70" w:unhideWhenUsed="0"/>
-    <w:lsdException w:name="Colorful Shading Accent 1" w:semiHidden="0" w:uiPriority="71" w:unhideWhenUsed="0"/>
-    <w:lsdException w:name="Colorful List Accent 1" w:semiHidden="0" w:uiPriority="72" w:unhideWhenUsed="0"/>
-    <w:lsdException w:name="Colorful Grid Accent 1" w:semiHidden="0" w:uiPriority="73" w:unhideWhenUsed="0"/>
-    <w:lsdException w:name="Light Shading Accent 2" w:semiHidden="0" w:uiPriority="60" w:unhideWhenUsed="0"/>
-    <w:lsdException w:name="Light List Accent 2" w:semiHidden="0" w:uiPriority="61" w:unhideWhenUsed="0"/>
-    <w:lsdException w:name="Light Grid Accent 2" w:semiHidden="0" w:uiPriority="62" w:unhideWhenUsed="0"/>
-    <w:lsdException w:name="Medium Shading 1 Accent 2" w:semiHidden="0" w:uiPriority="63" w:unhideWhenUsed="0"/>
-    <w:lsdException w:name="Medium Shading 2 Accent 2" w:semiHidden="0" w:uiPriority="64" w:unhideWhenUsed="0"/>
-    <w:lsdException w:name="Medium List 1 Accent 2" w:semiHidden="0" w:uiPriority="65" w:unhideWhenUsed="0"/>
-    <w:lsdException w:name="Medium List 2 Accent 2" w:semiHidden="0" w:uiPriority="66" w:unhideWhenUsed="0"/>
-    <w:lsdException w:name="Medium Grid 1 Accent 2" w:semiHidden="0" w:uiPriority="67" w:unhideWhenUsed="0"/>
-    <w:lsdException w:name="Medium Grid 2 Accent 2" w:semiHidden="0" w:uiPriority="68" w:unhideWhenUsed="0"/>
-    <w:lsdException w:name="Medium Grid 3 Accent 2" w:semiHidden="0" w:uiPriority="69" w:unhideWhenUsed="0"/>
-    <w:lsdException w:name="Dark List Accent 2" w:semiHidden="0" w:uiPriority="70" w:unhideWhenUsed="0"/>
-    <w:lsdException w:name="Colorful Shading Accent 2" w:semiHidden="0" w:uiPriority="71" w:unhideWhenUsed="0"/>
-    <w:lsdException w:name="Colorful List Accent 2" w:semiHidden="0" w:uiPriority="72" w:unhideWhenUsed="0"/>
-    <w:lsdException w:name="Colorful Grid Accent 2" w:semiHidden="0" w:uiPriority="73" w:unhideWhenUsed="0"/>
-    <w:lsdException w:name="Light Shading Accent 3" w:semiHidden="0" w:uiPriority="60" w:unhideWhenUsed="0"/>
-    <w:lsdException w:name="Light List Accent 3" w:semiHidden="0" w:uiPriority="61" w:unhideWhenUsed="0"/>
-    <w:lsdException w:name="Light Grid Accent 3" w:semiHidden="0" w:uiPriority="62" w:unhideWhenUsed="0"/>
-    <w:lsdException w:name="Medium Shading 1 Accent 3" w:semiHidden="0" w:uiPriority="63" w:unhideWhenUsed="0"/>
-    <w:lsdException w:name="Medium Shading 2 Accent 3" w:semiHidden="0" w:uiPriority="64" w:unhideWhenUsed="0"/>
-    <w:lsdException w:name="Medium List 1 Accent 3" w:semiHidden="0" w:uiPriority="65" w:unhideWhenUsed="0"/>
-    <w:lsdException w:name="Medium List 2 Accent 3" w:semiHidden="0" w:uiPriority="66" w:unhideWhenUsed="0"/>
-    <w:lsdException w:name="Medium Grid 1 Accent 3" w:semiHidden="0" w:uiPriority="67" w:unhideWhenUsed="0"/>
-    <w:lsdException w:name="Medium Grid 2 Accent 3" w:semiHidden="0" w:uiPriority="68" w:unhideWhenUsed="0"/>
-    <w:lsdException w:name="Medium Grid 3 Accent 3" w:semiHidden="0" w:uiPriority="69" w:unhideWhenUsed="0"/>
-    <w:lsdException w:name="Dark List Accent 3" w:semiHidden="0" w:uiPriority="70" w:unhideWhenUsed="0"/>
-    <w:lsdException w:name="Colorful Shading Accent 3" w:semiHidden="0" w:uiPriority="71" w:unhideWhenUsed="0"/>
-    <w:lsdException w:name="Colorful List Accent 3" w:semiHidden="0" w:uiPriority="72" w:unhideWhenUsed="0"/>
-    <w:lsdException w:name="Colorful Grid Accent 3" w:semiHidden="0" w:uiPriority="73" w:unhideWhenUsed="0"/>
-    <w:lsdException w:name="Light Shading Accent 4" w:semiHidden="0" w:uiPriority="60" w:unhideWhenUsed="0"/>
-    <w:lsdException w:name="Light List Accent 4" w:semiHidden="0" w:uiPriority="61" w:unhideWhenUsed="0"/>
-    <w:lsdException w:name="Light Grid Accent 4" w:semiHidden="0" w:uiPriority="62" w:unhideWhenUsed="0"/>
-    <w:lsdException w:name="Medium Shading 1 Accent 4" w:semiHidden="0" w:uiPriority="63" w:unhideWhenUsed="0"/>
-    <w:lsdException w:name="Medium Shading 2 Accent 4" w:semiHidden="0" w:uiPriority="64" w:unhideWhenUsed="0"/>
-    <w:lsdException w:name="Medium List 1 Accent 4" w:semiHidden="0" w:uiPriority="65" w:unhideWhenUsed="0"/>
-    <w:lsdException w:name="Medium List 2 Accent 4" w:semiHidden="0" w:uiPriority="66" w:unhideWhenUsed="0"/>
-    <w:lsdException w:name="Medium Grid 1 Accent 4" w:semiHidden="0" w:uiPriority="67" w:unhideWhenUsed="0"/>
-    <w:lsdException w:name="Medium Grid 2 Accent 4" w:semiHidden="0" w:uiPriority="68" w:unhideWhenUsed="0"/>
-    <w:lsdException w:name="Medium Grid 3 Accent 4" w:semiHidden="0" w:uiPriority="69" w:unhideWhenUsed="0"/>
-    <w:lsdException w:name="Dark List Accent 4" w:semiHidden="0" w:uiPriority="70" w:unhideWhenUsed="0"/>
-    <w:lsdException w:name="Colorful Shading Accent 4" w:semiHidden="0" w:uiPriority="71" w:unhideWhenUsed="0"/>
-    <w:lsdException w:name="Colorful List Accent 4" w:semiHidden="0" w:uiPriority="72" w:unhideWhenUsed="0"/>
-    <w:lsdException w:name="Colorful Grid Accent 4" w:semiHidden="0" w:uiPriority="73" w:unhideWhenUsed="0"/>
-    <w:lsdException w:name="Light Shading Accent 5" w:semiHidden="0" w:uiPriority="60" w:unhideWhenUsed="0"/>
-    <w:lsdException w:name="Light List Accent 5" w:semiHidden="0" w:uiPriority="61" w:unhideWhenUsed="0"/>
-    <w:lsdException w:name="Light Grid Accent 5" w:semiHidden="0" w:uiPriority="62" w:unhideWhenUsed="0"/>
-    <w:lsdException w:name="Medium Shading 1 Accent 5" w:semiHidden="0" w:uiPriority="63" w:unhideWhenUsed="0"/>
-    <w:lsdException w:name="Medium Shading 2 Accent 5" w:semiHidden="0" w:uiPriority="64" w:unhideWhenUsed="0"/>
-    <w:lsdException w:name="Medium List 1 Accent 5" w:semiHidden="0" w:uiPriority="65" w:unhideWhenUsed="0"/>
-    <w:lsdException w:name="Medium List 2 Accent 5" w:semiHidden="0" w:uiPriority="66" w:unhideWhenUsed="0"/>
-    <w:lsdException w:name="Medium Grid 1 Accent 5" w:semiHidden="0" w:uiPriority="67" w:unhideWhenUsed="0"/>
-    <w:lsdException w:name="Medium Grid 2 Accent 5" w:semiHidden="0" w:uiPriority="68" w:unhideWhenUsed="0"/>
-    <w:lsdException w:name="Medium Grid 3 Accent 5" w:semiHidden="0" w:uiPriority="69" w:unhideWhenUsed="0"/>
-    <w:lsdException w:name="Dark List Accent 5" w:semiHidden="0" w:uiPriority="70" w:unhideWhenUsed="0"/>
-    <w:lsdException w:name="Colorful Shading Accent 5" w:semiHidden="0" w:uiPriority="71" w:unhideWhenUsed="0"/>
-    <w:lsdException w:name="Colorful List Accent 5" w:semiHidden="0" w:uiPriority="72" w:unhideWhenUsed="0"/>
-    <w:lsdException w:name="Colorful Grid Accent 5" w:semiHidden="0" w:uiPriority="73" w:unhideWhenUsed="0"/>
-    <w:lsdException w:name="Light Shading Accent 6" w:semiHidden="0" w:uiPriority="60" w:unhideWhenUsed="0"/>
-    <w:lsdException w:name="Light List Accent 6" w:semiHidden="0" w:uiPriority="61" w:unhideWhenUsed="0"/>
-    <w:lsdException w:name="Light Grid Accent 6" w:semiHidden="0" w:uiPriority="62" w:unhideWhenUsed="0"/>
-    <w:lsdException w:name="Medium Shading 1 Accent 6" w:semiHidden="0" w:uiPriority="63" w:unhideWhenUsed="0"/>
-    <w:lsdException w:name="Medium Shading 2 Accent 6" w:semiHidden="0" w:uiPriority="64" w:unhideWhenUsed="0"/>
-    <w:lsdException w:name="Medium List 1 Accent 6" w:semiHidden="0" w:uiPriority="65" w:unhideWhenUsed="0"/>
-    <w:lsdException w:name="Medium List 2 Accent 6" w:semiHidden="0" w:uiPriority="66" w:unhideWhenUsed="0"/>
-    <w:lsdException w:name="Medium Grid 1 Accent 6" w:semiHidden="0" w:uiPriority="67" w:unhideWhenUsed="0"/>
-    <w:lsdException w:name="Medium Grid 2 Accent 6" w:semiHidden="0" w:uiPriority="68" w:unhideWhenUsed="0"/>
-    <w:lsdException w:name="Medium Grid 3 Accent 6" w:semiHidden="0" w:uiPriority="69" w:unhideWhenUsed="0"/>
-    <w:lsdException w:name="Dark List Accent 6" w:semiHidden="0" w:uiPriority="70" w:unhideWhenUsed="0"/>
-    <w:lsdException w:name="Colorful Shading Accent 6" w:semiHidden="0" w:uiPriority="71" w:unhideWhenUsed="0"/>
-    <w:lsdException w:name="Colorful List Accent 6" w:semiHidden="0" w:uiPriority="72" w:unhideWhenUsed="0"/>
-    <w:lsdException w:name="Colorful Grid Accent 6" w:semiHidden="0" w:uiPriority="73" w:unhideWhenUsed="0"/>
-    <w:lsdException w:name="Subtle Emphasis" w:semiHidden="0" w:uiPriority="19" w:unhideWhenUsed="0" w:qFormat="1"/>
-    <w:lsdException w:name="Intense Emphasis" w:semiHidden="0" w:uiPriority="21" w:unhideWhenUsed="0" w:qFormat="1"/>
-    <w:lsdException w:name="Subtle Reference" w:semiHidden="0" w:uiPriority="31" w:unhideWhenUsed="0" w:qFormat="1"/>
-    <w:lsdException w:name="Intense Reference" w:semiHidden="0" w:uiPriority="32" w:unhideWhenUsed="0" w:qFormat="1"/>
-    <w:lsdException w:name="Book Title" w:semiHidden="0" w:uiPriority="33" w:unhideWhenUsed="0" w:qFormat="1"/>
-    <w:lsdException w:name="Bibliography" w:uiPriority="37"/>
-    <w:lsdException w:name="TOC Heading" w:uiPriority="39" w:qFormat="1"/>
+  <w:latentStyles w:defLockedState="0" w:defUIPriority="99" w:defSemiHidden="0" w:defUnhideWhenUsed="0" w:defQFormat="0" w:count="376">
+    <w:lsdException w:name="Normal" w:uiPriority="0" w:qFormat="1"/>
+    <w:lsdException w:name="heading 1" w:uiPriority="9" w:qFormat="1"/>
+    <w:lsdException w:name="heading 2" w:semiHidden="1" w:uiPriority="9" w:unhideWhenUsed="1" w:qFormat="1"/>
+    <w:lsdException w:name="heading 3" w:semiHidden="1" w:uiPriority="9" w:unhideWhenUsed="1" w:qFormat="1"/>
+    <w:lsdException w:name="heading 4" w:semiHidden="1" w:uiPriority="9" w:unhideWhenUsed="1" w:qFormat="1"/>
+    <w:lsdException w:name="heading 5" w:semiHidden="1" w:uiPriority="9" w:unhideWhenUsed="1" w:qFormat="1"/>
+    <w:lsdException w:name="heading 6" w:semiHidden="1" w:uiPriority="9" w:unhideWhenUsed="1" w:qFormat="1"/>
+    <w:lsdException w:name="heading 7" w:semiHidden="1" w:uiPriority="9" w:unhideWhenUsed="1" w:qFormat="1"/>
+    <w:lsdException w:name="heading 8" w:semiHidden="1" w:uiPriority="9" w:unhideWhenUsed="1" w:qFormat="1"/>
+    <w:lsdException w:name="heading 9" w:semiHidden="1" w:uiPriority="9" w:unhideWhenUsed="1" w:qFormat="1"/>
+    <w:lsdException w:name="index 1" w:semiHidden="1" w:unhideWhenUsed="1"/>
+    <w:lsdException w:name="index 2" w:semiHidden="1" w:unhideWhenUsed="1"/>
+    <w:lsdException w:name="index 3" w:semiHidden="1" w:unhideWhenUsed="1"/>
+    <w:lsdException w:name="index 4" w:semiHidden="1" w:unhideWhenUsed="1"/>
+    <w:lsdException w:name="index 5" w:semiHidden="1" w:unhideWhenUsed="1"/>
+    <w:lsdException w:name="index 6" w:semiHidden="1" w:unhideWhenUsed="1"/>
+    <w:lsdException w:name="index 7" w:semiHidden="1" w:unhideWhenUsed="1"/>
+    <w:lsdException w:name="index 8" w:semiHidden="1" w:unhideWhenUsed="1"/>
+    <w:lsdException w:name="index 9" w:semiHidden="1" w:unhideWhenUsed="1"/>
+    <w:lsdException w:name="toc 1" w:semiHidden="1" w:uiPriority="39" w:unhideWhenUsed="1"/>
+    <w:lsdException w:name="toc 2" w:semiHidden="1" w:uiPriority="39" w:unhideWhenUsed="1"/>
+    <w:lsdException w:name="toc 3" w:semiHidden="1" w:uiPriority="39" w:unhideWhenUsed="1"/>
+    <w:lsdException w:name="toc 4" w:semiHidden="1" w:uiPriority="39" w:unhideWhenUsed="1"/>
+    <w:lsdException w:name="toc 5" w:semiHidden="1" w:uiPriority="39" w:unhideWhenUsed="1"/>
+    <w:lsdException w:name="toc 6" w:semiHidden="1" w:uiPriority="39" w:unhideWhenUsed="1"/>
+    <w:lsdException w:name="toc 7" w:semiHidden="1" w:uiPriority="39" w:unhideWhenUsed="1"/>
+    <w:lsdException w:name="toc 8" w:semiHidden="1" w:uiPriority="39" w:unhideWhenUsed="1"/>
+    <w:lsdException w:name="toc 9" w:semiHidden="1" w:uiPriority="39" w:unhideWhenUsed="1"/>
+    <w:lsdException w:name="Normal Indent" w:semiHidden="1" w:unhideWhenUsed="1"/>
+    <w:lsdException w:name="footnote text" w:semiHidden="1" w:unhideWhenUsed="1"/>
+    <w:lsdException w:name="annotation text" w:semiHidden="1" w:unhideWhenUsed="1"/>
+    <w:lsdException w:name="header" w:semiHidden="1" w:unhideWhenUsed="1"/>
+    <w:lsdException w:name="footer" w:semiHidden="1" w:unhideWhenUsed="1"/>
+    <w:lsdException w:name="index heading" w:semiHidden="1" w:unhideWhenUsed="1"/>
+    <w:lsdException w:name="caption" w:semiHidden="1" w:uiPriority="35" w:unhideWhenUsed="1" w:qFormat="1"/>
+    <w:lsdException w:name="table of figures" w:semiHidden="1" w:unhideWhenUsed="1"/>
+    <w:lsdException w:name="envelope address" w:semiHidden="1" w:unhideWhenUsed="1"/>
+    <w:lsdException w:name="envelope return" w:semiHidden="1" w:unhideWhenUsed="1"/>
+    <w:lsdException w:name="footnote reference" w:semiHidden="1" w:unhideWhenUsed="1"/>
+    <w:lsdException w:name="annotation reference" w:semiHidden="1" w:unhideWhenUsed="1"/>
+    <w:lsdException w:name="line number" w:semiHidden="1" w:unhideWhenUsed="1"/>
+    <w:lsdException w:name="page number" w:semiHidden="1" w:unhideWhenUsed="1"/>
+    <w:lsdException w:name="endnote reference" w:semiHidden="1" w:unhideWhenUsed="1"/>
+    <w:lsdException w:name="endnote text" w:semiHidden="1" w:unhideWhenUsed="1"/>
+    <w:lsdException w:name="table of authorities" w:semiHidden="1" w:unhideWhenUsed="1"/>
+    <w:lsdException w:name="macro" w:semiHidden="1" w:unhideWhenUsed="1"/>
+    <w:lsdException w:name="toa heading" w:semiHidden="1" w:unhideWhenUsed="1"/>
+    <w:lsdException w:name="List" w:semiHidden="1" w:unhideWhenUsed="1"/>
+    <w:lsdException w:name="List Bullet" w:semiHidden="1" w:unhideWhenUsed="1"/>
+    <w:lsdException w:name="List Number" w:semiHidden="1" w:unhideWhenUsed="1"/>
+    <w:lsdException w:name="List 2" w:semiHidden="1" w:unhideWhenUsed="1"/>
+    <w:lsdException w:name="List 3" w:semiHidden="1" w:unhideWhenUsed="1"/>
+    <w:lsdException w:name="List 4" w:semiHidden="1" w:unhideWhenUsed="1"/>
+    <w:lsdException w:name="List 5" w:semiHidden="1" w:unhideWhenUsed="1"/>
+    <w:lsdException w:name="List Bullet 2" w:semiHidden="1" w:unhideWhenUsed="1"/>
+    <w:lsdException w:name="List Bullet 3" w:semiHidden="1" w:unhideWhenUsed="1"/>
+    <w:lsdException w:name="List Bullet 4" w:semiHidden="1" w:unhideWhenUsed="1"/>
+    <w:lsdException w:name="List Bullet 5" w:semiHidden="1" w:unhideWhenUsed="1"/>
+    <w:lsdException w:name="List Number 2" w:semiHidden="1" w:unhideWhenUsed="1"/>
+    <w:lsdException w:name="List Number 3" w:semiHidden="1" w:unhideWhenUsed="1"/>
+    <w:lsdException w:name="List Number 4" w:semiHidden="1" w:unhideWhenUsed="1"/>
+    <w:lsdException w:name="List Number 5" w:semiHidden="1" w:unhideWhenUsed="1"/>
+    <w:lsdException w:name="Title" w:uiPriority="10" w:qFormat="1"/>
+    <w:lsdException w:name="Closing" w:semiHidden="1" w:unhideWhenUsed="1"/>
+    <w:lsdException w:name="Signature" w:semiHidden="1" w:unhideWhenUsed="1"/>
+    <w:lsdException w:name="Default Paragraph Font" w:semiHidden="1" w:uiPriority="1" w:unhideWhenUsed="1"/>
+    <w:lsdException w:name="Body Text" w:semiHidden="1" w:unhideWhenUsed="1"/>
+    <w:lsdException w:name="Body Text Indent" w:semiHidden="1" w:unhideWhenUsed="1"/>
+    <w:lsdException w:name="List Continue" w:semiHidden="1" w:unhideWhenUsed="1"/>
+    <w:lsdException w:name="List Continue 2" w:semiHidden="1" w:unhideWhenUsed="1"/>
+    <w:lsdException w:name="List Continue 3" w:semiHidden="1" w:unhideWhenUsed="1"/>
+    <w:lsdException w:name="List Continue 4" w:semiHidden="1" w:unhideWhenUsed="1"/>
+    <w:lsdException w:name="List Continue 5" w:semiHidden="1" w:unhideWhenUsed="1"/>
+    <w:lsdException w:name="Message Header" w:semiHidden="1" w:unhideWhenUsed="1"/>
+    <w:lsdException w:name="Subtitle" w:uiPriority="11" w:qFormat="1"/>
+    <w:lsdException w:name="Salutation" w:semiHidden="1" w:unhideWhenUsed="1"/>
+    <w:lsdException w:name="Date" w:semiHidden="1" w:unhideWhenUsed="1"/>
+    <w:lsdException w:name="Body Text First Indent" w:semiHidden="1" w:unhideWhenUsed="1"/>
+    <w:lsdException w:name="Body Text First Indent 2" w:semiHidden="1" w:unhideWhenUsed="1"/>
+    <w:lsdException w:name="Note Heading" w:semiHidden="1" w:unhideWhenUsed="1"/>
+    <w:lsdException w:name="Body Text 2" w:semiHidden="1" w:unhideWhenUsed="1"/>
+    <w:lsdException w:name="Body Text 3" w:semiHidden="1" w:unhideWhenUsed="1"/>
+    <w:lsdException w:name="Body Text Indent 2" w:semiHidden="1" w:unhideWhenUsed="1"/>
+    <w:lsdException w:name="Body Text Indent 3" w:semiHidden="1" w:unhideWhenUsed="1"/>
+    <w:lsdException w:name="Block Text" w:semiHidden="1" w:unhideWhenUsed="1"/>
+    <w:lsdException w:name="Hyperlink" w:semiHidden="1" w:unhideWhenUsed="1"/>
+    <w:lsdException w:name="FollowedHyperlink" w:semiHidden="1" w:unhideWhenUsed="1"/>
+    <w:lsdException w:name="Strong" w:uiPriority="22" w:qFormat="1"/>
+    <w:lsdException w:name="Emphasis" w:uiPriority="20" w:qFormat="1"/>
+    <w:lsdException w:name="Document Map" w:semiHidden="1" w:unhideWhenUsed="1"/>
+    <w:lsdException w:name="Plain Text" w:semiHidden="1" w:unhideWhenUsed="1"/>
+    <w:lsdException w:name="E-mail Signature" w:semiHidden="1" w:unhideWhenUsed="1"/>
+    <w:lsdException w:name="HTML Top of Form" w:semiHidden="1" w:unhideWhenUsed="1"/>
+    <w:lsdException w:name="HTML Bottom of Form" w:semiHidden="1" w:unhideWhenUsed="1"/>
+    <w:lsdException w:name="Normal (Web)" w:semiHidden="1" w:unhideWhenUsed="1"/>
+    <w:lsdException w:name="HTML Acronym" w:semiHidden="1" w:unhideWhenUsed="1"/>
+    <w:lsdException w:name="HTML Address" w:semiHidden="1" w:unhideWhenUsed="1"/>
+    <w:lsdException w:name="HTML Cite" w:semiHidden="1" w:unhideWhenUsed="1"/>
+    <w:lsdException w:name="HTML Code" w:semiHidden="1" w:unhideWhenUsed="1"/>
+    <w:lsdException w:name="HTML Definition" w:semiHidden="1" w:unhideWhenUsed="1"/>
+    <w:lsdException w:name="HTML Keyboard" w:semiHidden="1" w:unhideWhenUsed="1"/>
+    <w:lsdException w:name="HTML Preformatted" w:semiHidden="1" w:unhideWhenUsed="1"/>
+    <w:lsdException w:name="HTML Sample" w:semiHidden="1" w:unhideWhenUsed="1"/>
+    <w:lsdException w:name="HTML Typewriter" w:semiHidden="1" w:unhideWhenUsed="1"/>
+    <w:lsdException w:name="HTML Variable" w:semiHidden="1" w:unhideWhenUsed="1"/>
+    <w:lsdException w:name="Normal Table" w:semiHidden="1" w:unhideWhenUsed="1"/>
+    <w:lsdException w:name="annotation subject" w:semiHidden="1" w:unhideWhenUsed="1"/>
+    <w:lsdException w:name="No List" w:semiHidden="1" w:unhideWhenUsed="1"/>
+    <w:lsdException w:name="Outline List 1" w:semiHidden="1" w:unhideWhenUsed="1"/>
+    <w:lsdException w:name="Outline List 2" w:semiHidden="1" w:unhideWhenUsed="1"/>
+    <w:lsdException w:name="Outline List 3" w:semiHidden="1" w:unhideWhenUsed="1"/>
+    <w:lsdException w:name="Table Simple 1" w:semiHidden="1" w:unhideWhenUsed="1"/>
+    <w:lsdException w:name="Table Simple 2" w:semiHidden="1" w:unhideWhenUsed="1"/>
+    <w:lsdException w:name="Table Simple 3" w:semiHidden="1" w:unhideWhenUsed="1"/>
+    <w:lsdException w:name="Table Classic 1" w:semiHidden="1" w:unhideWhenUsed="1"/>
+    <w:lsdException w:name="Table Classic 2" w:semiHidden="1" w:unhideWhenUsed="1"/>
+    <w:lsdException w:name="Table Classic 3" w:semiHidden="1" w:unhideWhenUsed="1"/>
+    <w:lsdException w:name="Table Classic 4" w:semiHidden="1" w:unhideWhenUsed="1"/>
+    <w:lsdException w:name="Table Colorful 1" w:semiHidden="1" w:unhideWhenUsed="1"/>
+    <w:lsdException w:name="Table Colorful 2" w:semiHidden="1" w:unhideWhenUsed="1"/>
+    <w:lsdException w:name="Table Colorful 3" w:semiHidden="1" w:unhideWhenUsed="1"/>
+    <w:lsdException w:name="Table Columns 1" w:semiHidden="1" w:unhideWhenUsed="1"/>
+    <w:lsdException w:name="Table Columns 2" w:semiHidden="1" w:unhideWhenUsed="1"/>
+    <w:lsdException w:name="Table Columns 3" w:semiHidden="1" w:unhideWhenUsed="1"/>
+    <w:lsdException w:name="Table Columns 4" w:semiHidden="1" w:unhideWhenUsed="1"/>
+    <w:lsdException w:name="Table Columns 5" w:semiHidden="1" w:unhideWhenUsed="1"/>
+    <w:lsdException w:name="Table Grid 1" w:semiHidden="1" w:unhideWhenUsed="1"/>
+    <w:lsdException w:name="Table Grid 2" w:semiHidden="1" w:unhideWhenUsed="1"/>
+    <w:lsdException w:name="Table Grid 3" w:semiHidden="1" w:unhideWhenUsed="1"/>
+    <w:lsdException w:name="Table Grid 4" w:semiHidden="1" w:unhideWhenUsed="1"/>
+    <w:lsdException w:name="Table Grid 5" w:semiHidden="1" w:unhideWhenUsed="1"/>
+    <w:lsdException w:name="Table Grid 6" w:semiHidden="1" w:unhideWhenUsed="1"/>
+    <w:lsdException w:name="Table Grid 7" w:semiHidden="1" w:unhideWhenUsed="1"/>
+    <w:lsdException w:name="Table Grid 8" w:semiHidden="1" w:unhideWhenUsed="1"/>
+    <w:lsdException w:name="Table List 1" w:semiHidden="1" w:unhideWhenUsed="1"/>
+    <w:lsdException w:name="Table List 2" w:semiHidden="1" w:unhideWhenUsed="1"/>
+    <w:lsdException w:name="Table List 3" w:semiHidden="1" w:unhideWhenUsed="1"/>
+    <w:lsdException w:name="Table List 4" w:semiHidden="1" w:unhideWhenUsed="1"/>
+    <w:lsdException w:name="Table List 5" w:semiHidden="1" w:unhideWhenUsed="1"/>
+    <w:lsdException w:name="Table List 6" w:semiHidden="1" w:unhideWhenUsed="1"/>
+    <w:lsdException w:name="Table List 7" w:semiHidden="1" w:unhideWhenUsed="1"/>
+    <w:lsdException w:name="Table List 8" w:semiHidden="1" w:unhideWhenUsed="1"/>
+    <w:lsdException w:name="Table 3D effects 1" w:semiHidden="1" w:unhideWhenUsed="1"/>
+    <w:lsdException w:name="Table 3D effects 2" w:semiHidden="1" w:unhideWhenUsed="1"/>
+    <w:lsdException w:name="Table 3D effects 3" w:semiHidden="1" w:unhideWhenUsed="1"/>
+    <w:lsdException w:name="Table Contemporary" w:semiHidden="1" w:unhideWhenUsed="1"/>
+    <w:lsdException w:name="Table Elegant" w:semiHidden="1" w:unhideWhenUsed="1"/>
+    <w:lsdException w:name="Table Professional" w:semiHidden="1" w:unhideWhenUsed="1"/>
+    <w:lsdException w:name="Table Subtle 1" w:semiHidden="1" w:unhideWhenUsed="1"/>
+    <w:lsdException w:name="Table Subtle 2" w:semiHidden="1" w:unhideWhenUsed="1"/>
+    <w:lsdException w:name="Table Web 1" w:semiHidden="1" w:unhideWhenUsed="1"/>
+    <w:lsdException w:name="Table Web 2" w:semiHidden="1" w:unhideWhenUsed="1"/>
+    <w:lsdException w:name="Table Web 3" w:semiHidden="1" w:unhideWhenUsed="1"/>
+    <w:lsdException w:name="Balloon Text" w:semiHidden="1" w:unhideWhenUsed="1"/>
+    <w:lsdException w:name="Table Grid" w:semiHidden="1" w:uiPriority="59" w:unhideWhenUsed="1"/>
+    <w:lsdException w:name="Table Theme" w:semiHidden="1" w:unhideWhenUsed="1"/>
+    <w:lsdException w:name="Placeholder Text" w:semiHidden="1"/>
+    <w:lsdException w:name="No Spacing" w:uiPriority="1" w:qFormat="1"/>
+    <w:lsdException w:name="Light Shading" w:uiPriority="60"/>
+    <w:lsdException w:name="Light List" w:uiPriority="61"/>
+    <w:lsdException w:name="Light Grid" w:uiPriority="62"/>
+    <w:lsdException w:name="Medium Shading 1" w:uiPriority="63"/>
+    <w:lsdException w:name="Medium Shading 2" w:uiPriority="64"/>
+    <w:lsdException w:name="Medium List 1" w:uiPriority="65"/>
+    <w:lsdException w:name="Medium List 2" w:uiPriority="66"/>
+    <w:lsdException w:name="Medium Grid 1" w:uiPriority="67"/>
+    <w:lsdException w:name="Medium Grid 2" w:uiPriority="68"/>
+    <w:lsdException w:name="Medium Grid 3" w:uiPriority="69"/>
+    <w:lsdException w:name="Dark List" w:uiPriority="70"/>
+    <w:lsdException w:name="Colorful Shading" w:uiPriority="71"/>
+    <w:lsdException w:name="Colorful List" w:uiPriority="72"/>
+    <w:lsdException w:name="Colorful Grid" w:uiPriority="73"/>
+    <w:lsdException w:name="Light Shading Accent 1" w:uiPriority="60"/>
+    <w:lsdException w:name="Light List Accent 1" w:uiPriority="61"/>
+    <w:lsdException w:name="Light Grid Accent 1" w:uiPriority="62"/>
+    <w:lsdException w:name="Medium Shading 1 Accent 1" w:uiPriority="63"/>
+    <w:lsdException w:name="Medium Shading 2 Accent 1" w:uiPriority="64"/>
+    <w:lsdException w:name="Medium List 1 Accent 1" w:uiPriority="65"/>
+    <w:lsdException w:name="Revision" w:semiHidden="1"/>
+    <w:lsdException w:name="List Paragraph" w:uiPriority="34" w:qFormat="1"/>
+    <w:lsdException w:name="Quote" w:uiPriority="29" w:qFormat="1"/>
+    <w:lsdException w:name="Intense Quote" w:uiPriority="30" w:qFormat="1"/>
+    <w:lsdException w:name="Medium List 2 Accent 1" w:uiPriority="66"/>
+    <w:lsdException w:name="Medium Grid 1 Accent 1" w:uiPriority="67"/>
+    <w:lsdException w:name="Medium Grid 2 Accent 1" w:uiPriority="68"/>
+    <w:lsdException w:name="Medium Grid 3 Accent 1" w:uiPriority="69"/>
+    <w:lsdException w:name="Dark List Accent 1" w:uiPriority="70"/>
+    <w:lsdException w:name="Colorful Shading Accent 1" w:uiPriority="71"/>
+    <w:lsdException w:name="Colorful List Accent 1" w:uiPriority="72"/>
+    <w:lsdException w:name="Colorful Grid Accent 1" w:uiPriority="73"/>
+    <w:lsdException w:name="Light Shading Accent 2" w:uiPriority="60"/>
+    <w:lsdException w:name="Light List Accent 2" w:uiPriority="61"/>
+    <w:lsdException w:name="Light Grid Accent 2" w:uiPriority="62"/>
+    <w:lsdException w:name="Medium Shading 1 Accent 2" w:uiPriority="63"/>
+    <w:lsdException w:name="Medium Shading 2 Accent 2" w:uiPriority="64"/>
+    <w:lsdException w:name="Medium List 1 Accent 2" w:uiPriority="65"/>
+    <w:lsdException w:name="Medium List 2 Accent 2" w:uiPriority="66"/>
+    <w:lsdException w:name="Medium Grid 1 Accent 2" w:uiPriority="67"/>
+    <w:lsdException w:name="Medium Grid 2 Accent 2" w:uiPriority="68"/>
+    <w:lsdException w:name="Medium Grid 3 Accent 2" w:uiPriority="69"/>
+    <w:lsdException w:name="Dark List Accent 2" w:uiPriority="70"/>
+    <w:lsdException w:name="Colorful Shading Accent 2" w:uiPriority="71"/>
+    <w:lsdException w:name="Colorful List Accent 2" w:uiPriority="72"/>
+    <w:lsdException w:name="Colorful Grid Accent 2" w:uiPriority="73"/>
+    <w:lsdException w:name="Light Shading Accent 3" w:uiPriority="60"/>
+    <w:lsdException w:name="Light List Accent 3" w:uiPriority="61"/>
+    <w:lsdException w:name="Light Grid Accent 3" w:uiPriority="62"/>
+    <w:lsdException w:name="Medium Shading 1 Accent 3" w:uiPriority="63"/>
+    <w:lsdException w:name="Medium Shading 2 Accent 3" w:uiPriority="64"/>
+    <w:lsdException w:name="Medium List 1 Accent 3" w:uiPriority="65"/>
+    <w:lsdException w:name="Medium List 2 Accent 3" w:uiPriority="66"/>
+    <w:lsdException w:name="Medium Grid 1 Accent 3" w:uiPriority="67"/>
+    <w:lsdException w:name="Medium Grid 2 Accent 3" w:uiPriority="68"/>
+    <w:lsdException w:name="Medium Grid 3 Accent 3" w:uiPriority="69"/>
+    <w:lsdException w:name="Dark List Accent 3" w:uiPriority="70"/>
+    <w:lsdException w:name="Colorful Shading Accent 3" w:uiPriority="71"/>
+    <w:lsdException w:name="Colorful List Accent 3" w:uiPriority="72"/>
+    <w:lsdException w:name="Colorful Grid Accent 3" w:uiPriority="73"/>
+    <w:lsdException w:name="Light Shading Accent 4" w:uiPriority="60"/>
+    <w:lsdException w:name="Light List Accent 4" w:uiPriority="61"/>
+    <w:lsdException w:name="Light Grid Accent 4" w:uiPriority="62"/>
+    <w:lsdException w:name="Medium Shading 1 Accent 4" w:uiPriority="63"/>
+    <w:lsdException w:name="Medium Shading 2 Accent 4" w:uiPriority="64"/>
+    <w:lsdException w:name="Medium List 1 Accent 4" w:uiPriority="65"/>
+    <w:lsdException w:name="Medium List 2 Accent 4" w:uiPriority="66"/>
+    <w:lsdException w:name="Medium Grid 1 Accent 4" w:uiPriority="67"/>
+    <w:lsdException w:name="Medium Grid 2 Accent 4" w:uiPriority="68"/>
+    <w:lsdException w:name="Medium Grid 3 Accent 4" w:uiPriority="69"/>
+    <w:lsdException w:name="Dark List Accent 4" w:uiPriority="70"/>
+    <w:lsdException w:name="Colorful Shading Accent 4" w:uiPriority="71"/>
+    <w:lsdException w:name="Colorful List Accent 4" w:uiPriority="72"/>
+    <w:lsdException w:name="Colorful Grid Accent 4" w:uiPriority="73"/>
+    <w:lsdException w:name="Light Shading Accent 5" w:uiPriority="60"/>
+    <w:lsdException w:name="Light List Accent 5" w:uiPriority="61"/>
+    <w:lsdException w:name="Light Grid Accent 5" w:uiPriority="62"/>
+    <w:lsdException w:name="Medium Shading 1 Accent 5" w:uiPriority="63"/>
+    <w:lsdException w:name="Medium Shading 2 Accent 5" w:uiPriority="64"/>
+    <w:lsdException w:name="Medium List 1 Accent 5" w:uiPriority="65"/>
+    <w:lsdException w:name="Medium List 2 Accent 5" w:uiPriority="66"/>
+    <w:lsdException w:name="Medium Grid 1 Accent 5" w:uiPriority="67"/>
+    <w:lsdException w:name="Medium Grid 2 Accent 5" w:uiPriority="68"/>
+    <w:lsdException w:name="Medium Grid 3 Accent 5" w:uiPriority="69"/>
+    <w:lsdException w:name="Dark List Accent 5" w:uiPriority="70"/>
+    <w:lsdException w:name="Colorful Shading Accent 5" w:uiPriority="71"/>
+    <w:lsdException w:name="Colorful List Accent 5" w:uiPriority="72"/>
+    <w:lsdException w:name="Colorful Grid Accent 5" w:uiPriority="73"/>
+    <w:lsdException w:name="Light Shading Accent 6" w:uiPriority="60"/>
+    <w:lsdException w:name="Light List Accent 6" w:uiPriority="61"/>
+    <w:lsdException w:name="Light Grid Accent 6" w:uiPriority="62"/>
+    <w:lsdException w:name="Medium Shading 1 Accent 6" w:uiPriority="63"/>
+    <w:lsdException w:name="Medium Shading 2 Accent 6" w:uiPriority="64"/>
+    <w:lsdException w:name="Medium List 1 Accent 6" w:uiPriority="65"/>
+    <w:lsdException w:name="Medium List 2 Accent 6" w:uiPriority="66"/>
+    <w:lsdException w:name="Medium Grid 1 Accent 6" w:uiPriority="67"/>
+    <w:lsdException w:name="Medium Grid 2 Accent 6" w:uiPriority="68"/>
+    <w:lsdException w:name="Medium Grid 3 Accent 6" w:uiPriority="69"/>
+    <w:lsdException w:name="Dark List Accent 6" w:uiPriority="70"/>
+    <w:lsdException w:name="Colorful Shading Accent 6" w:uiPriority="71"/>
+    <w:lsdException w:name="Colorful List Accent 6" w:uiPriority="72"/>
+    <w:lsdException w:name="Colorful Grid Accent 6" w:uiPriority="73"/>
+    <w:lsdException w:name="Subtle Emphasis" w:uiPriority="19" w:qFormat="1"/>
+    <w:lsdException w:name="Intense Emphasis" w:uiPriority="21" w:qFormat="1"/>
+    <w:lsdException w:name="Subtle Reference" w:uiPriority="31" w:qFormat="1"/>
+    <w:lsdException w:name="Intense Reference" w:uiPriority="32" w:qFormat="1"/>
+    <w:lsdException w:name="Book Title" w:uiPriority="33" w:qFormat="1"/>
+    <w:lsdException w:name="Bibliography" w:semiHidden="1" w:uiPriority="37" w:unhideWhenUsed="1"/>
+    <w:lsdException w:name="TOC Heading" w:semiHidden="1" w:uiPriority="39" w:unhideWhenUsed="1" w:qFormat="1"/>
+    <w:lsdException w:name="Plain Table 1" w:uiPriority="41"/>
+    <w:lsdException w:name="Plain Table 2" w:uiPriority="42"/>
+    <w:lsdException w:name="Plain Table 3" w:uiPriority="43"/>
+    <w:lsdException w:name="Plain Table 4" w:uiPriority="44"/>
+    <w:lsdException w:name="Plain Table 5" w:uiPriority="45"/>
+    <w:lsdException w:name="Grid Table Light" w:uiPriority="40"/>
+    <w:lsdException w:name="Grid Table 1 Light" w:uiPriority="46"/>
+    <w:lsdException w:name="Grid Table 2" w:uiPriority="47"/>
+    <w:lsdException w:name="Grid Table 3" w:uiPriority="48"/>
+    <w:lsdException w:name="Grid Table 4" w:uiPriority="49"/>
+    <w:lsdException w:name="Grid Table 5 Dark" w:uiPriority="50"/>
+    <w:lsdException w:name="Grid Table 6 Colorful" w:uiPriority="51"/>
+    <w:lsdException w:name="Grid Table 7 Colorful" w:uiPriority="52"/>
+    <w:lsdException w:name="Grid Table 1 Light Accent 1" w:uiPriority="46"/>
+    <w:lsdException w:name="Grid Table 2 Accent 1" w:uiPriority="47"/>
+    <w:lsdException w:name="Grid Table 3 Accent 1" w:uiPriority="48"/>
+    <w:lsdException w:name="Grid Table 4 Accent 1" w:uiPriority="49"/>
+    <w:lsdException w:name="Grid Table 5 Dark Accent 1" w:uiPriority="50"/>
+    <w:lsdException w:name="Grid Table 6 Colorful Accent 1" w:uiPriority="51"/>
+    <w:lsdException w:name="Grid Table 7 Colorful Accent 1" w:uiPriority="52"/>
+    <w:lsdException w:name="Grid Table 1 Light Accent 2" w:uiPriority="46"/>
+    <w:lsdException w:name="Grid Table 2 Accent 2" w:uiPriority="47"/>
+    <w:lsdException w:name="Grid Table 3 Accent 2" w:uiPriority="48"/>
+    <w:lsdException w:name="Grid Table 4 Accent 2" w:uiPriority="49"/>
+    <w:lsdException w:name="Grid Table 5 Dark Accent 2" w:uiPriority="50"/>
+    <w:lsdException w:name="Grid Table 6 Colorful Accent 2" w:uiPriority="51"/>
+    <w:lsdException w:name="Grid Table 7 Colorful Accent 2" w:uiPriority="52"/>
+    <w:lsdException w:name="Grid Table 1 Light Accent 3" w:uiPriority="46"/>
+    <w:lsdException w:name="Grid Table 2 Accent 3" w:uiPriority="47"/>
+    <w:lsdException w:name="Grid Table 3 Accent 3" w:uiPriority="48"/>
+    <w:lsdException w:name="Grid Table 4 Accent 3" w:uiPriority="49"/>
+    <w:lsdException w:name="Grid Table 5 Dark Accent 3" w:uiPriority="50"/>
+    <w:lsdException w:name="Grid Table 6 Colorful Accent 3" w:uiPriority="51"/>
+    <w:lsdException w:name="Grid Table 7 Colorful Accent 3" w:uiPriority="52"/>
+    <w:lsdException w:name="Grid Table 1 Light Accent 4" w:uiPriority="46"/>
+    <w:lsdException w:name="Grid Table 2 Accent 4" w:uiPriority="47"/>
+    <w:lsdException w:name="Grid Table 3 Accent 4" w:uiPriority="48"/>
+    <w:lsdException w:name="Grid Table 4 Accent 4" w:uiPriority="49"/>
+    <w:lsdException w:name="Grid Table 5 Dark Accent 4" w:uiPriority="50"/>
+    <w:lsdException w:name="Grid Table 6 Colorful Accent 4" w:uiPriority="51"/>
+    <w:lsdException w:name="Grid Table 7 Colorful Accent 4" w:uiPriority="52"/>
+    <w:lsdException w:name="Grid Table 1 Light Accent 5" w:uiPriority="46"/>
+    <w:lsdException w:name="Grid Table 2 Accent 5" w:uiPriority="47"/>
+    <w:lsdException w:name="Grid Table 3 Accent 5" w:uiPriority="48"/>
+    <w:lsdException w:name="Grid Table 4 Accent 5" w:uiPriority="49"/>
+    <w:lsdException w:name="Grid Table 5 Dark Accent 5" w:uiPriority="50"/>
+    <w:lsdException w:name="Grid Table 6 Colorful Accent 5" w:uiPriority="51"/>
+    <w:lsdException w:name="Grid Table 7 Colorful Accent 5" w:uiPriority="52"/>
+    <w:lsdException w:name="Grid Table 1 Light Accent 6" w:uiPriority="46"/>
+    <w:lsdException w:name="Grid Table 2 Accent 6" w:uiPriority="47"/>
+    <w:lsdException w:name="Grid Table 3 Accent 6" w:uiPriority="48"/>
+    <w:lsdException w:name="Grid Table 4 Accent 6" w:uiPriority="49"/>
+    <w:lsdException w:name="Grid Table 5 Dark Accent 6" w:uiPriority="50"/>
+    <w:lsdException w:name="Grid Table 6 Colorful Accent 6" w:uiPriority="51"/>
+    <w:lsdException w:name="Grid Table 7 Colorful Accent 6" w:uiPriority="52"/>
+    <w:lsdException w:name="List Table 1 Light" w:uiPriority="46"/>
+    <w:lsdException w:name="List Table 2" w:uiPriority="47"/>
+    <w:lsdException w:name="List Table 3" w:uiPriority="48"/>
+    <w:lsdException w:name="List Table 4" w:uiPriority="49"/>
+    <w:lsdException w:name="List Table 5 Dark" w:uiPriority="50"/>
+    <w:lsdException w:name="List Table 6 Colorful" w:uiPriority="51"/>
+    <w:lsdException w:name="List Table 7 Colorful" w:uiPriority="52"/>
+    <w:lsdException w:name="List Table 1 Light Accent 1" w:uiPriority="46"/>
+    <w:lsdException w:name="List Table 2 Accent 1" w:uiPriority="47"/>
+    <w:lsdException w:name="List Table 3 Accent 1" w:uiPriority="48"/>
+    <w:lsdException w:name="List Table 4 Accent 1" w:uiPriority="49"/>
+    <w:lsdException w:name="List Table 5 Dark Accent 1" w:uiPriority="50"/>
+    <w:lsdException w:name="List Table 6 Colorful Accent 1" w:uiPriority="51"/>
+    <w:lsdException w:name="List Table 7 Colorful Accent 1" w:uiPriority="52"/>
+    <w:lsdException w:name="List Table 1 Light Accent 2" w:uiPriority="46"/>
+    <w:lsdException w:name="List Table 2 Accent 2" w:uiPriority="47"/>
+    <w:lsdException w:name="List Table 3 Accent 2" w:uiPriority="48"/>
+    <w:lsdException w:name="List Table 4 Accent 2" w:uiPriority="49"/>
+    <w:lsdException w:name="List Table 5 Dark Accent 2" w:uiPriority="50"/>
+    <w:lsdException w:name="List Table 6 Colorful Accent 2" w:uiPriority="51"/>
+    <w:lsdException w:name="List Table 7 Colorful Accent 2" w:uiPriority="52"/>
+    <w:lsdException w:name="List Table 1 Light Accent 3" w:uiPriority="46"/>
+    <w:lsdException w:name="List Table 2 Accent 3" w:uiPriority="47"/>
+    <w:lsdException w:name="List Table 3 Accent 3" w:uiPriority="48"/>
+    <w:lsdException w:name="List Table 4 Accent 3" w:uiPriority="49"/>
+    <w:lsdException w:name="List Table 5 Dark Accent 3" w:uiPriority="50"/>
+    <w:lsdException w:name="List Table 6 Colorful Accent 3" w:uiPriority="51"/>
+    <w:lsdException w:name="List Table 7 Colorful Accent 3" w:uiPriority="52"/>
+    <w:lsdException w:name="List Table 1 Light Accent 4" w:uiPriority="46"/>
+    <w:lsdException w:name="List Table 2 Accent 4" w:uiPriority="47"/>
+    <w:lsdException w:name="List Table 3 Accent 4" w:uiPriority="48"/>
+    <w:lsdException w:name="List Table 4 Accent 4" w:uiPriority="49"/>
+    <w:lsdException w:name="List Table 5 Dark Accent 4" w:uiPriority="50"/>
+    <w:lsdException w:name="List Table 6 Colorful Accent 4" w:uiPriority="51"/>
+    <w:lsdException w:name="List Table 7 Colorful Accent 4" w:uiPriority="52"/>
+    <w:lsdException w:name="List Table 1 Light Accent 5" w:uiPriority="46"/>
+    <w:lsdException w:name="List Table 2 Accent 5" w:uiPriority="47"/>
+    <w:lsdException w:name="List Table 3 Accent 5" w:uiPriority="48"/>
+    <w:lsdException w:name="List Table 4 Accent 5" w:uiPriority="49"/>
+    <w:lsdException w:name="List Table 5 Dark Accent 5" w:uiPriority="50"/>
+    <w:lsdException w:name="List Table 6 Colorful Accent 5" w:uiPriority="51"/>
+    <w:lsdException w:name="List Table 7 Colorful Accent 5" w:uiPriority="52"/>
+    <w:lsdException w:name="List Table 1 Light Accent 6" w:uiPriority="46"/>
+    <w:lsdException w:name="List Table 2 Accent 6" w:uiPriority="47"/>
+    <w:lsdException w:name="List Table 3 Accent 6" w:uiPriority="48"/>
+    <w:lsdException w:name="List Table 4 Accent 6" w:uiPriority="49"/>
+    <w:lsdException w:name="List Table 5 Dark Accent 6" w:uiPriority="50"/>
+    <w:lsdException w:name="List Table 6 Colorful Accent 6" w:uiPriority="51"/>
+    <w:lsdException w:name="List Table 7 Colorful Accent 6" w:uiPriority="52"/>
+    <w:lsdException w:name="Mention" w:semiHidden="1" w:unhideWhenUsed="1"/>
+    <w:lsdException w:name="Smart Hyperlink" w:semiHidden="1" w:unhideWhenUsed="1"/>
+    <w:lsdException w:name="Hashtag" w:semiHidden="1" w:unhideWhenUsed="1"/>
+    <w:lsdException w:name="Unresolved Mention" w:semiHidden="1" w:unhideWhenUsed="1"/>
+    <w:lsdException w:name="Smart Link" w:semiHidden="1" w:unhideWhenUsed="1"/>
   </w:latentStyles>
   <w:style w:type="paragraph" w:default="1" w:styleId="Normal">
     <w:name w:val="Normal"/>
     <w:qFormat/>
   </w:style>
-  <w:style w:type="character" w:default="1" w:styleId="Fuentedeprrafopredeter">
+  <w:style w:type="character" w:default="1" w:styleId="DefaultParagraphFont">
     <w:name w:val="Default Paragraph Font"/>
     <w:uiPriority w:val="1"/>
     <w:semiHidden/>
     <w:unhideWhenUsed/>
   </w:style>
-  <w:style w:type="table" w:default="1" w:styleId="Tablanormal">
+  <w:style w:type="table" w:default="1" w:styleId="TableNormal">
     <w:name w:val="Normal Table"/>
     <w:uiPriority w:val="99"/>
     <w:semiHidden/>
@@ -1472,13 +2323,13 @@
       </w:tblCellMar>
     </w:tblPr>
   </w:style>
-  <w:style w:type="numbering" w:default="1" w:styleId="Sinlista">
+  <w:style w:type="numbering" w:default="1" w:styleId="NoList">
     <w:name w:val="No List"/>
     <w:uiPriority w:val="99"/>
     <w:semiHidden/>
     <w:unhideWhenUsed/>
   </w:style>
-  <w:style w:type="paragraph" w:styleId="Prrafodelista">
+  <w:style w:type="paragraph" w:styleId="ListParagraph">
     <w:name w:val="List Paragraph"/>
     <w:basedOn w:val="Normal"/>
     <w:uiPriority w:val="34"/>
@@ -1489,16 +2340,15 @@
       <w:contextualSpacing/>
     </w:pPr>
   </w:style>
-  <w:style w:type="table" w:styleId="Tablaconcuadrcula">
+  <w:style w:type="table" w:styleId="TableGrid">
     <w:name w:val="Table Grid"/>
-    <w:basedOn w:val="Tablanormal"/>
+    <w:basedOn w:val="TableNormal"/>
     <w:uiPriority w:val="59"/>
     <w:rsid w:val="00AB11DA"/>
     <w:pPr>
       <w:spacing w:after="0" w:line="240" w:lineRule="auto"/>
     </w:pPr>
     <w:tblPr>
-      <w:tblInd w:w="0" w:type="dxa"/>
       <w:tblBorders>
         <w:top w:val="single" w:sz="4" w:space="0" w:color="auto"/>
         <w:left w:val="single" w:sz="4" w:space="0" w:color="auto"/>
@@ -1507,12 +2357,6 @@
         <w:insideH w:val="single" w:sz="4" w:space="0" w:color="auto"/>
         <w:insideV w:val="single" w:sz="4" w:space="0" w:color="auto"/>
       </w:tblBorders>
-      <w:tblCellMar>
-        <w:top w:w="0" w:type="dxa"/>
-        <w:left w:w="108" w:type="dxa"/>
-        <w:bottom w:w="0" w:type="dxa"/>
-        <w:right w:w="108" w:type="dxa"/>
-      </w:tblCellMar>
     </w:tblPr>
   </w:style>
   <w:style w:type="paragraph" w:styleId="NormalWeb">
@@ -1532,10 +2376,10 @@
       <w:lang w:eastAsia="es-PA"/>
     </w:rPr>
   </w:style>
-  <w:style w:type="paragraph" w:styleId="Encabezado">
+  <w:style w:type="paragraph" w:styleId="Header">
     <w:name w:val="header"/>
     <w:basedOn w:val="Normal"/>
-    <w:link w:val="EncabezadoCar"/>
+    <w:link w:val="HeaderChar"/>
     <w:uiPriority w:val="99"/>
     <w:unhideWhenUsed/>
     <w:rsid w:val="004D4BB9"/>
@@ -1547,17 +2391,17 @@
       <w:spacing w:after="0" w:line="240" w:lineRule="auto"/>
     </w:pPr>
   </w:style>
-  <w:style w:type="character" w:customStyle="1" w:styleId="EncabezadoCar">
-    <w:name w:val="Encabezado Car"/>
-    <w:basedOn w:val="Fuentedeprrafopredeter"/>
-    <w:link w:val="Encabezado"/>
+  <w:style w:type="character" w:customStyle="1" w:styleId="HeaderChar">
+    <w:name w:val="Header Char"/>
+    <w:basedOn w:val="DefaultParagraphFont"/>
+    <w:link w:val="Header"/>
     <w:uiPriority w:val="99"/>
     <w:rsid w:val="004D4BB9"/>
   </w:style>
-  <w:style w:type="paragraph" w:styleId="Piedepgina">
+  <w:style w:type="paragraph" w:styleId="Footer">
     <w:name w:val="footer"/>
     <w:basedOn w:val="Normal"/>
-    <w:link w:val="PiedepginaCar"/>
+    <w:link w:val="FooterChar"/>
     <w:uiPriority w:val="99"/>
     <w:unhideWhenUsed/>
     <w:rsid w:val="004D4BB9"/>
@@ -1569,17 +2413,17 @@
       <w:spacing w:after="0" w:line="240" w:lineRule="auto"/>
     </w:pPr>
   </w:style>
-  <w:style w:type="character" w:customStyle="1" w:styleId="PiedepginaCar">
-    <w:name w:val="Pie de página Car"/>
-    <w:basedOn w:val="Fuentedeprrafopredeter"/>
-    <w:link w:val="Piedepgina"/>
+  <w:style w:type="character" w:customStyle="1" w:styleId="FooterChar">
+    <w:name w:val="Footer Char"/>
+    <w:basedOn w:val="DefaultParagraphFont"/>
+    <w:link w:val="Footer"/>
     <w:uiPriority w:val="99"/>
     <w:rsid w:val="004D4BB9"/>
   </w:style>
-  <w:style w:type="paragraph" w:styleId="Textodeglobo">
+  <w:style w:type="paragraph" w:styleId="BalloonText">
     <w:name w:val="Balloon Text"/>
     <w:basedOn w:val="Normal"/>
-    <w:link w:val="TextodegloboCar"/>
+    <w:link w:val="BalloonTextChar"/>
     <w:uiPriority w:val="99"/>
     <w:semiHidden/>
     <w:unhideWhenUsed/>
@@ -1593,328 +2437,10 @@
       <w:szCs w:val="16"/>
     </w:rPr>
   </w:style>
-  <w:style w:type="character" w:customStyle="1" w:styleId="TextodegloboCar">
-    <w:name w:val="Texto de globo Car"/>
-    <w:basedOn w:val="Fuentedeprrafopredeter"/>
-    <w:link w:val="Textodeglobo"/>
-    <w:uiPriority w:val="99"/>
-    <w:semiHidden/>
-    <w:rsid w:val="00886FCB"/>
-    <w:rPr>
-      <w:rFonts w:ascii="Tahoma" w:hAnsi="Tahoma" w:cs="Tahoma"/>
-      <w:sz w:val="16"/>
-      <w:szCs w:val="16"/>
-    </w:rPr>
-  </w:style>
-</w:styles>
-</file>
-
-<file path=word/stylesWithEffects.xml><?xml version="1.0" encoding="utf-8"?>
-<w:styles xmlns:wpc="http://schemas.microsoft.com/office/word/2010/wordprocessingCanvas" xmlns:mc="http://schemas.openxmlformats.org/markup-compatibility/2006" xmlns:o="urn:schemas-microsoft-com:office:office" xmlns:r="http://schemas.openxmlformats.org/officeDocument/2006/relationships" xmlns:m="http://schemas.openxmlformats.org/officeDocument/2006/math" xmlns:v="urn:schemas-microsoft-com:vml" xmlns:wp14="http://schemas.microsoft.com/office/word/2010/wordprocessingDrawing" xmlns:wp="http://schemas.openxmlformats.org/drawingml/2006/wordprocessingDrawing" xmlns:w10="urn:schemas-microsoft-com:office:word" xmlns:w="http://schemas.openxmlformats.org/wordprocessingml/2006/main" xmlns:w14="http://schemas.microsoft.com/office/word/2010/wordml" xmlns:wpg="http://schemas.microsoft.com/office/word/2010/wordprocessingGroup" xmlns:wpi="http://schemas.microsoft.com/office/word/2010/wordprocessingInk" xmlns:wne="http://schemas.microsoft.com/office/word/2006/wordml" xmlns:wps="http://schemas.microsoft.com/office/word/2010/wordprocessingShape" mc:Ignorable="w14 wp14">
-  <w:docDefaults>
-    <w:rPrDefault>
-      <w:rPr>
-        <w:rFonts w:asciiTheme="minorHAnsi" w:eastAsiaTheme="minorHAnsi" w:hAnsiTheme="minorHAnsi" w:cstheme="minorBidi"/>
-        <w:sz w:val="22"/>
-        <w:szCs w:val="22"/>
-        <w:lang w:val="es-PA" w:eastAsia="en-US" w:bidi="ar-SA"/>
-      </w:rPr>
-    </w:rPrDefault>
-    <w:pPrDefault>
-      <w:pPr>
-        <w:spacing w:after="200" w:line="276" w:lineRule="auto"/>
-      </w:pPr>
-    </w:pPrDefault>
-  </w:docDefaults>
-  <w:latentStyles w:defLockedState="0" w:defUIPriority="99" w:defSemiHidden="1" w:defUnhideWhenUsed="1" w:defQFormat="0" w:count="267">
-    <w:lsdException w:name="Normal" w:semiHidden="0" w:uiPriority="0" w:unhideWhenUsed="0" w:qFormat="1"/>
-    <w:lsdException w:name="heading 1" w:semiHidden="0" w:uiPriority="9" w:unhideWhenUsed="0" w:qFormat="1"/>
-    <w:lsdException w:name="heading 2" w:uiPriority="9" w:qFormat="1"/>
-    <w:lsdException w:name="heading 3" w:uiPriority="9" w:qFormat="1"/>
-    <w:lsdException w:name="heading 4" w:uiPriority="9" w:qFormat="1"/>
-    <w:lsdException w:name="heading 5" w:uiPriority="9" w:qFormat="1"/>
-    <w:lsdException w:name="heading 6" w:uiPriority="9" w:qFormat="1"/>
-    <w:lsdException w:name="heading 7" w:uiPriority="9" w:qFormat="1"/>
-    <w:lsdException w:name="heading 8" w:uiPriority="9" w:qFormat="1"/>
-    <w:lsdException w:name="heading 9" w:uiPriority="9" w:qFormat="1"/>
-    <w:lsdException w:name="toc 1" w:uiPriority="39"/>
-    <w:lsdException w:name="toc 2" w:uiPriority="39"/>
-    <w:lsdException w:name="toc 3" w:uiPriority="39"/>
-    <w:lsdException w:name="toc 4" w:uiPriority="39"/>
-    <w:lsdException w:name="toc 5" w:uiPriority="39"/>
-    <w:lsdException w:name="toc 6" w:uiPriority="39"/>
-    <w:lsdException w:name="toc 7" w:uiPriority="39"/>
-    <w:lsdException w:name="toc 8" w:uiPriority="39"/>
-    <w:lsdException w:name="toc 9" w:uiPriority="39"/>
-    <w:lsdException w:name="caption" w:uiPriority="35" w:qFormat="1"/>
-    <w:lsdException w:name="Title" w:semiHidden="0" w:uiPriority="10" w:unhideWhenUsed="0" w:qFormat="1"/>
-    <w:lsdException w:name="Default Paragraph Font" w:uiPriority="1"/>
-    <w:lsdException w:name="Subtitle" w:semiHidden="0" w:uiPriority="11" w:unhideWhenUsed="0" w:qFormat="1"/>
-    <w:lsdException w:name="Strong" w:semiHidden="0" w:uiPriority="22" w:unhideWhenUsed="0" w:qFormat="1"/>
-    <w:lsdException w:name="Emphasis" w:semiHidden="0" w:uiPriority="20" w:unhideWhenUsed="0" w:qFormat="1"/>
-    <w:lsdException w:name="Table Grid" w:semiHidden="0" w:uiPriority="59" w:unhideWhenUsed="0"/>
-    <w:lsdException w:name="Placeholder Text" w:unhideWhenUsed="0"/>
-    <w:lsdException w:name="No Spacing" w:semiHidden="0" w:uiPriority="1" w:unhideWhenUsed="0" w:qFormat="1"/>
-    <w:lsdException w:name="Light Shading" w:semiHidden="0" w:uiPriority="60" w:unhideWhenUsed="0"/>
-    <w:lsdException w:name="Light List" w:semiHidden="0" w:uiPriority="61" w:unhideWhenUsed="0"/>
-    <w:lsdException w:name="Light Grid" w:semiHidden="0" w:uiPriority="62" w:unhideWhenUsed="0"/>
-    <w:lsdException w:name="Medium Shading 1" w:semiHidden="0" w:uiPriority="63" w:unhideWhenUsed="0"/>
-    <w:lsdException w:name="Medium Shading 2" w:semiHidden="0" w:uiPriority="64" w:unhideWhenUsed="0"/>
-    <w:lsdException w:name="Medium List 1" w:semiHidden="0" w:uiPriority="65" w:unhideWhenUsed="0"/>
-    <w:lsdException w:name="Medium List 2" w:semiHidden="0" w:uiPriority="66" w:unhideWhenUsed="0"/>
-    <w:lsdException w:name="Medium Grid 1" w:semiHidden="0" w:uiPriority="67" w:unhideWhenUsed="0"/>
-    <w:lsdException w:name="Medium Grid 2" w:semiHidden="0" w:uiPriority="68" w:unhideWhenUsed="0"/>
-    <w:lsdException w:name="Medium Grid 3" w:semiHidden="0" w:uiPriority="69" w:unhideWhenUsed="0"/>
-    <w:lsdException w:name="Dark List" w:semiHidden="0" w:uiPriority="70" w:unhideWhenUsed="0"/>
-    <w:lsdException w:name="Colorful Shading" w:semiHidden="0" w:uiPriority="71" w:unhideWhenUsed="0"/>
-    <w:lsdException w:name="Colorful List" w:semiHidden="0" w:uiPriority="72" w:unhideWhenUsed="0"/>
-    <w:lsdException w:name="Colorful Grid" w:semiHidden="0" w:uiPriority="73" w:unhideWhenUsed="0"/>
-    <w:lsdException w:name="Light Shading Accent 1" w:semiHidden="0" w:uiPriority="60" w:unhideWhenUsed="0"/>
-    <w:lsdException w:name="Light List Accent 1" w:semiHidden="0" w:uiPriority="61" w:unhideWhenUsed="0"/>
-    <w:lsdException w:name="Light Grid Accent 1" w:semiHidden="0" w:uiPriority="62" w:unhideWhenUsed="0"/>
-    <w:lsdException w:name="Medium Shading 1 Accent 1" w:semiHidden="0" w:uiPriority="63" w:unhideWhenUsed="0"/>
-    <w:lsdException w:name="Medium Shading 2 Accent 1" w:semiHidden="0" w:uiPriority="64" w:unhideWhenUsed="0"/>
-    <w:lsdException w:name="Medium List 1 Accent 1" w:semiHidden="0" w:uiPriority="65" w:unhideWhenUsed="0"/>
-    <w:lsdException w:name="Revision" w:unhideWhenUsed="0"/>
-    <w:lsdException w:name="List Paragraph" w:semiHidden="0" w:uiPriority="34" w:unhideWhenUsed="0" w:qFormat="1"/>
-    <w:lsdException w:name="Quote" w:semiHidden="0" w:uiPriority="29" w:unhideWhenUsed="0" w:qFormat="1"/>
-    <w:lsdException w:name="Intense Quote" w:semiHidden="0" w:uiPriority="30" w:unhideWhenUsed="0" w:qFormat="1"/>
-    <w:lsdException w:name="Medium List 2 Accent 1" w:semiHidden="0" w:uiPriority="66" w:unhideWhenUsed="0"/>
-    <w:lsdException w:name="Medium Grid 1 Accent 1" w:semiHidden="0" w:uiPriority="67" w:unhideWhenUsed="0"/>
-    <w:lsdException w:name="Medium Grid 2 Accent 1" w:semiHidden="0" w:uiPriority="68" w:unhideWhenUsed="0"/>
-    <w:lsdException w:name="Medium Grid 3 Accent 1" w:semiHidden="0" w:uiPriority="69" w:unhideWhenUsed="0"/>
-    <w:lsdException w:name="Dark List Accent 1" w:semiHidden="0" w:uiPriority="70" w:unhideWhenUsed="0"/>
-    <w:lsdException w:name="Colorful Shading Accent 1" w:semiHidden="0" w:uiPriority="71" w:unhideWhenUsed="0"/>
-    <w:lsdException w:name="Colorful List Accent 1" w:semiHidden="0" w:uiPriority="72" w:unhideWhenUsed="0"/>
-    <w:lsdException w:name="Colorful Grid Accent 1" w:semiHidden="0" w:uiPriority="73" w:unhideWhenUsed="0"/>
-    <w:lsdException w:name="Light Shading Accent 2" w:semiHidden="0" w:uiPriority="60" w:unhideWhenUsed="0"/>
-    <w:lsdException w:name="Light List Accent 2" w:semiHidden="0" w:uiPriority="61" w:unhideWhenUsed="0"/>
-    <w:lsdException w:name="Light Grid Accent 2" w:semiHidden="0" w:uiPriority="62" w:unhideWhenUsed="0"/>
-    <w:lsdException w:name="Medium Shading 1 Accent 2" w:semiHidden="0" w:uiPriority="63" w:unhideWhenUsed="0"/>
-    <w:lsdException w:name="Medium Shading 2 Accent 2" w:semiHidden="0" w:uiPriority="64" w:unhideWhenUsed="0"/>
-    <w:lsdException w:name="Medium List 1 Accent 2" w:semiHidden="0" w:uiPriority="65" w:unhideWhenUsed="0"/>
-    <w:lsdException w:name="Medium List 2 Accent 2" w:semiHidden="0" w:uiPriority="66" w:unhideWhenUsed="0"/>
-    <w:lsdException w:name="Medium Grid 1 Accent 2" w:semiHidden="0" w:uiPriority="67" w:unhideWhenUsed="0"/>
-    <w:lsdException w:name="Medium Grid 2 Accent 2" w:semiHidden="0" w:uiPriority="68" w:unhideWhenUsed="0"/>
-    <w:lsdException w:name="Medium Grid 3 Accent 2" w:semiHidden="0" w:uiPriority="69" w:unhideWhenUsed="0"/>
-    <w:lsdException w:name="Dark List Accent 2" w:semiHidden="0" w:uiPriority="70" w:unhideWhenUsed="0"/>
-    <w:lsdException w:name="Colorful Shading Accent 2" w:semiHidden="0" w:uiPriority="71" w:unhideWhenUsed="0"/>
-    <w:lsdException w:name="Colorful List Accent 2" w:semiHidden="0" w:uiPriority="72" w:unhideWhenUsed="0"/>
-    <w:lsdException w:name="Colorful Grid Accent 2" w:semiHidden="0" w:uiPriority="73" w:unhideWhenUsed="0"/>
-    <w:lsdException w:name="Light Shading Accent 3" w:semiHidden="0" w:uiPriority="60" w:unhideWhenUsed="0"/>
-    <w:lsdException w:name="Light List Accent 3" w:semiHidden="0" w:uiPriority="61" w:unhideWhenUsed="0"/>
-    <w:lsdException w:name="Light Grid Accent 3" w:semiHidden="0" w:uiPriority="62" w:unhideWhenUsed="0"/>
-    <w:lsdException w:name="Medium Shading 1 Accent 3" w:semiHidden="0" w:uiPriority="63" w:unhideWhenUsed="0"/>
-    <w:lsdException w:name="Medium Shading 2 Accent 3" w:semiHidden="0" w:uiPriority="64" w:unhideWhenUsed="0"/>
-    <w:lsdException w:name="Medium List 1 Accent 3" w:semiHidden="0" w:uiPriority="65" w:unhideWhenUsed="0"/>
-    <w:lsdException w:name="Medium List 2 Accent 3" w:semiHidden="0" w:uiPriority="66" w:unhideWhenUsed="0"/>
-    <w:lsdException w:name="Medium Grid 1 Accent 3" w:semiHidden="0" w:uiPriority="67" w:unhideWhenUsed="0"/>
-    <w:lsdException w:name="Medium Grid 2 Accent 3" w:semiHidden="0" w:uiPriority="68" w:unhideWhenUsed="0"/>
-    <w:lsdException w:name="Medium Grid 3 Accent 3" w:semiHidden="0" w:uiPriority="69" w:unhideWhenUsed="0"/>
-    <w:lsdException w:name="Dark List Accent 3" w:semiHidden="0" w:uiPriority="70" w:unhideWhenUsed="0"/>
-    <w:lsdException w:name="Colorful Shading Accent 3" w:semiHidden="0" w:uiPriority="71" w:unhideWhenUsed="0"/>
-    <w:lsdException w:name="Colorful List Accent 3" w:semiHidden="0" w:uiPriority="72" w:unhideWhenUsed="0"/>
-    <w:lsdException w:name="Colorful Grid Accent 3" w:semiHidden="0" w:uiPriority="73" w:unhideWhenUsed="0"/>
-    <w:lsdException w:name="Light Shading Accent 4" w:semiHidden="0" w:uiPriority="60" w:unhideWhenUsed="0"/>
-    <w:lsdException w:name="Light List Accent 4" w:semiHidden="0" w:uiPriority="61" w:unhideWhenUsed="0"/>
-    <w:lsdException w:name="Light Grid Accent 4" w:semiHidden="0" w:uiPriority="62" w:unhideWhenUsed="0"/>
-    <w:lsdException w:name="Medium Shading 1 Accent 4" w:semiHidden="0" w:uiPriority="63" w:unhideWhenUsed="0"/>
-    <w:lsdException w:name="Medium Shading 2 Accent 4" w:semiHidden="0" w:uiPriority="64" w:unhideWhenUsed="0"/>
-    <w:lsdException w:name="Medium List 1 Accent 4" w:semiHidden="0" w:uiPriority="65" w:unhideWhenUsed="0"/>
-    <w:lsdException w:name="Medium List 2 Accent 4" w:semiHidden="0" w:uiPriority="66" w:unhideWhenUsed="0"/>
-    <w:lsdException w:name="Medium Grid 1 Accent 4" w:semiHidden="0" w:uiPriority="67" w:unhideWhenUsed="0"/>
-    <w:lsdException w:name="Medium Grid 2 Accent 4" w:semiHidden="0" w:uiPriority="68" w:unhideWhenUsed="0"/>
-    <w:lsdException w:name="Medium Grid 3 Accent 4" w:semiHidden="0" w:uiPriority="69" w:unhideWhenUsed="0"/>
-    <w:lsdException w:name="Dark List Accent 4" w:semiHidden="0" w:uiPriority="70" w:unhideWhenUsed="0"/>
-    <w:lsdException w:name="Colorful Shading Accent 4" w:semiHidden="0" w:uiPriority="71" w:unhideWhenUsed="0"/>
-    <w:lsdException w:name="Colorful List Accent 4" w:semiHidden="0" w:uiPriority="72" w:unhideWhenUsed="0"/>
-    <w:lsdException w:name="Colorful Grid Accent 4" w:semiHidden="0" w:uiPriority="73" w:unhideWhenUsed="0"/>
-    <w:lsdException w:name="Light Shading Accent 5" w:semiHidden="0" w:uiPriority="60" w:unhideWhenUsed="0"/>
-    <w:lsdException w:name="Light List Accent 5" w:semiHidden="0" w:uiPriority="61" w:unhideWhenUsed="0"/>
-    <w:lsdException w:name="Light Grid Accent 5" w:semiHidden="0" w:uiPriority="62" w:unhideWhenUsed="0"/>
-    <w:lsdException w:name="Medium Shading 1 Accent 5" w:semiHidden="0" w:uiPriority="63" w:unhideWhenUsed="0"/>
-    <w:lsdException w:name="Medium Shading 2 Accent 5" w:semiHidden="0" w:uiPriority="64" w:unhideWhenUsed="0"/>
-    <w:lsdException w:name="Medium List 1 Accent 5" w:semiHidden="0" w:uiPriority="65" w:unhideWhenUsed="0"/>
-    <w:lsdException w:name="Medium List 2 Accent 5" w:semiHidden="0" w:uiPriority="66" w:unhideWhenUsed="0"/>
-    <w:lsdException w:name="Medium Grid 1 Accent 5" w:semiHidden="0" w:uiPriority="67" w:unhideWhenUsed="0"/>
-    <w:lsdException w:name="Medium Grid 2 Accent 5" w:semiHidden="0" w:uiPriority="68" w:unhideWhenUsed="0"/>
-    <w:lsdException w:name="Medium Grid 3 Accent 5" w:semiHidden="0" w:uiPriority="69" w:unhideWhenUsed="0"/>
-    <w:lsdException w:name="Dark List Accent 5" w:semiHidden="0" w:uiPriority="70" w:unhideWhenUsed="0"/>
-    <w:lsdException w:name="Colorful Shading Accent 5" w:semiHidden="0" w:uiPriority="71" w:unhideWhenUsed="0"/>
-    <w:lsdException w:name="Colorful List Accent 5" w:semiHidden="0" w:uiPriority="72" w:unhideWhenUsed="0"/>
-    <w:lsdException w:name="Colorful Grid Accent 5" w:semiHidden="0" w:uiPriority="73" w:unhideWhenUsed="0"/>
-    <w:lsdException w:name="Light Shading Accent 6" w:semiHidden="0" w:uiPriority="60" w:unhideWhenUsed="0"/>
-    <w:lsdException w:name="Light List Accent 6" w:semiHidden="0" w:uiPriority="61" w:unhideWhenUsed="0"/>
-    <w:lsdException w:name="Light Grid Accent 6" w:semiHidden="0" w:uiPriority="62" w:unhideWhenUsed="0"/>
-    <w:lsdException w:name="Medium Shading 1 Accent 6" w:semiHidden="0" w:uiPriority="63" w:unhideWhenUsed="0"/>
-    <w:lsdException w:name="Medium Shading 2 Accent 6" w:semiHidden="0" w:uiPriority="64" w:unhideWhenUsed="0"/>
-    <w:lsdException w:name="Medium List 1 Accent 6" w:semiHidden="0" w:uiPriority="65" w:unhideWhenUsed="0"/>
-    <w:lsdException w:name="Medium List 2 Accent 6" w:semiHidden="0" w:uiPriority="66" w:unhideWhenUsed="0"/>
-    <w:lsdException w:name="Medium Grid 1 Accent 6" w:semiHidden="0" w:uiPriority="67" w:unhideWhenUsed="0"/>
-    <w:lsdException w:name="Medium Grid 2 Accent 6" w:semiHidden="0" w:uiPriority="68" w:unhideWhenUsed="0"/>
-    <w:lsdException w:name="Medium Grid 3 Accent 6" w:semiHidden="0" w:uiPriority="69" w:unhideWhenUsed="0"/>
-    <w:lsdException w:name="Dark List Accent 6" w:semiHidden="0" w:uiPriority="70" w:unhideWhenUsed="0"/>
-    <w:lsdException w:name="Colorful Shading Accent 6" w:semiHidden="0" w:uiPriority="71" w:unhideWhenUsed="0"/>
-    <w:lsdException w:name="Colorful List Accent 6" w:semiHidden="0" w:uiPriority="72" w:unhideWhenUsed="0"/>
-    <w:lsdException w:name="Colorful Grid Accent 6" w:semiHidden="0" w:uiPriority="73" w:unhideWhenUsed="0"/>
-    <w:lsdException w:name="Subtle Emphasis" w:semiHidden="0" w:uiPriority="19" w:unhideWhenUsed="0" w:qFormat="1"/>
-    <w:lsdException w:name="Intense Emphasis" w:semiHidden="0" w:uiPriority="21" w:unhideWhenUsed="0" w:qFormat="1"/>
-    <w:lsdException w:name="Subtle Reference" w:semiHidden="0" w:uiPriority="31" w:unhideWhenUsed="0" w:qFormat="1"/>
-    <w:lsdException w:name="Intense Reference" w:semiHidden="0" w:uiPriority="32" w:unhideWhenUsed="0" w:qFormat="1"/>
-    <w:lsdException w:name="Book Title" w:semiHidden="0" w:uiPriority="33" w:unhideWhenUsed="0" w:qFormat="1"/>
-    <w:lsdException w:name="Bibliography" w:uiPriority="37"/>
-    <w:lsdException w:name="TOC Heading" w:uiPriority="39" w:qFormat="1"/>
-  </w:latentStyles>
-  <w:style w:type="paragraph" w:default="1" w:styleId="Normal">
-    <w:name w:val="Normal"/>
-    <w:qFormat/>
-  </w:style>
-  <w:style w:type="character" w:default="1" w:styleId="Fuentedeprrafopredeter">
-    <w:name w:val="Default Paragraph Font"/>
-    <w:uiPriority w:val="1"/>
-    <w:semiHidden/>
-    <w:unhideWhenUsed/>
-  </w:style>
-  <w:style w:type="table" w:default="1" w:styleId="Tablanormal">
-    <w:name w:val="Normal Table"/>
-    <w:uiPriority w:val="99"/>
-    <w:semiHidden/>
-    <w:unhideWhenUsed/>
-    <w:tblPr>
-      <w:tblInd w:w="0" w:type="dxa"/>
-      <w:tblCellMar>
-        <w:top w:w="0" w:type="dxa"/>
-        <w:left w:w="108" w:type="dxa"/>
-        <w:bottom w:w="0" w:type="dxa"/>
-        <w:right w:w="108" w:type="dxa"/>
-      </w:tblCellMar>
-    </w:tblPr>
-  </w:style>
-  <w:style w:type="numbering" w:default="1" w:styleId="Sinlista">
-    <w:name w:val="No List"/>
-    <w:uiPriority w:val="99"/>
-    <w:semiHidden/>
-    <w:unhideWhenUsed/>
-  </w:style>
-  <w:style w:type="paragraph" w:styleId="Prrafodelista">
-    <w:name w:val="List Paragraph"/>
-    <w:basedOn w:val="Normal"/>
-    <w:uiPriority w:val="34"/>
-    <w:qFormat/>
-    <w:rsid w:val="00AB11DA"/>
-    <w:pPr>
-      <w:ind w:left="720"/>
-      <w:contextualSpacing/>
-    </w:pPr>
-  </w:style>
-  <w:style w:type="table" w:styleId="Tablaconcuadrcula">
-    <w:name w:val="Table Grid"/>
-    <w:basedOn w:val="Tablanormal"/>
-    <w:uiPriority w:val="59"/>
-    <w:rsid w:val="00AB11DA"/>
-    <w:pPr>
-      <w:spacing w:after="0" w:line="240" w:lineRule="auto"/>
-    </w:pPr>
-    <w:tblPr>
-      <w:tblInd w:w="0" w:type="dxa"/>
-      <w:tblBorders>
-        <w:top w:val="single" w:sz="4" w:space="0" w:color="auto"/>
-        <w:left w:val="single" w:sz="4" w:space="0" w:color="auto"/>
-        <w:bottom w:val="single" w:sz="4" w:space="0" w:color="auto"/>
-        <w:right w:val="single" w:sz="4" w:space="0" w:color="auto"/>
-        <w:insideH w:val="single" w:sz="4" w:space="0" w:color="auto"/>
-        <w:insideV w:val="single" w:sz="4" w:space="0" w:color="auto"/>
-      </w:tblBorders>
-      <w:tblCellMar>
-        <w:top w:w="0" w:type="dxa"/>
-        <w:left w:w="108" w:type="dxa"/>
-        <w:bottom w:w="0" w:type="dxa"/>
-        <w:right w:w="108" w:type="dxa"/>
-      </w:tblCellMar>
-    </w:tblPr>
-  </w:style>
-  <w:style w:type="paragraph" w:styleId="NormalWeb">
-    <w:name w:val="Normal (Web)"/>
-    <w:basedOn w:val="Normal"/>
-    <w:uiPriority w:val="99"/>
-    <w:semiHidden/>
-    <w:unhideWhenUsed/>
-    <w:rsid w:val="009C4740"/>
-    <w:pPr>
-      <w:spacing w:before="100" w:beforeAutospacing="1" w:after="100" w:afterAutospacing="1" w:line="240" w:lineRule="auto"/>
-    </w:pPr>
-    <w:rPr>
-      <w:rFonts w:ascii="Times New Roman" w:eastAsiaTheme="minorEastAsia" w:hAnsi="Times New Roman" w:cs="Times New Roman"/>
-      <w:sz w:val="24"/>
-      <w:szCs w:val="24"/>
-      <w:lang w:eastAsia="es-PA"/>
-    </w:rPr>
-  </w:style>
-  <w:style w:type="paragraph" w:styleId="Encabezado">
-    <w:name w:val="header"/>
-    <w:basedOn w:val="Normal"/>
-    <w:link w:val="EncabezadoCar"/>
-    <w:uiPriority w:val="99"/>
-    <w:unhideWhenUsed/>
-    <w:rsid w:val="004D4BB9"/>
-    <w:pPr>
-      <w:tabs>
-        <w:tab w:val="center" w:pos="4419"/>
-        <w:tab w:val="right" w:pos="8838"/>
-      </w:tabs>
-      <w:spacing w:after="0" w:line="240" w:lineRule="auto"/>
-    </w:pPr>
-  </w:style>
-  <w:style w:type="character" w:customStyle="1" w:styleId="EncabezadoCar">
-    <w:name w:val="Encabezado Car"/>
-    <w:basedOn w:val="Fuentedeprrafopredeter"/>
-    <w:link w:val="Encabezado"/>
-    <w:uiPriority w:val="99"/>
-    <w:rsid w:val="004D4BB9"/>
-  </w:style>
-  <w:style w:type="paragraph" w:styleId="Piedepgina">
-    <w:name w:val="footer"/>
-    <w:basedOn w:val="Normal"/>
-    <w:link w:val="PiedepginaCar"/>
-    <w:uiPriority w:val="99"/>
-    <w:unhideWhenUsed/>
-    <w:rsid w:val="004D4BB9"/>
-    <w:pPr>
-      <w:tabs>
-        <w:tab w:val="center" w:pos="4419"/>
-        <w:tab w:val="right" w:pos="8838"/>
-      </w:tabs>
-      <w:spacing w:after="0" w:line="240" w:lineRule="auto"/>
-    </w:pPr>
-  </w:style>
-  <w:style w:type="character" w:customStyle="1" w:styleId="PiedepginaCar">
-    <w:name w:val="Pie de página Car"/>
-    <w:basedOn w:val="Fuentedeprrafopredeter"/>
-    <w:link w:val="Piedepgina"/>
-    <w:uiPriority w:val="99"/>
-    <w:rsid w:val="004D4BB9"/>
-  </w:style>
-  <w:style w:type="paragraph" w:styleId="Textodeglobo">
-    <w:name w:val="Balloon Text"/>
-    <w:basedOn w:val="Normal"/>
-    <w:link w:val="TextodegloboCar"/>
-    <w:uiPriority w:val="99"/>
-    <w:semiHidden/>
-    <w:unhideWhenUsed/>
-    <w:rsid w:val="00886FCB"/>
-    <w:pPr>
-      <w:spacing w:after="0" w:line="240" w:lineRule="auto"/>
-    </w:pPr>
-    <w:rPr>
-      <w:rFonts w:ascii="Tahoma" w:hAnsi="Tahoma" w:cs="Tahoma"/>
-      <w:sz w:val="16"/>
-      <w:szCs w:val="16"/>
-    </w:rPr>
-  </w:style>
-  <w:style w:type="character" w:customStyle="1" w:styleId="TextodegloboCar">
-    <w:name w:val="Texto de globo Car"/>
-    <w:basedOn w:val="Fuentedeprrafopredeter"/>
-    <w:link w:val="Textodeglobo"/>
+  <w:style w:type="character" w:customStyle="1" w:styleId="BalloonTextChar">
+    <w:name w:val="Balloon Text Char"/>
+    <w:basedOn w:val="DefaultParagraphFont"/>
+    <w:link w:val="BalloonText"/>
     <w:uiPriority w:val="99"/>
     <w:semiHidden/>
     <w:rsid w:val="00886FCB"/>
@@ -2213,6 +2739,21 @@
 </file>
 
 <file path=customXml/item1.xml><?xml version="1.0" encoding="utf-8"?>
+<p:properties xmlns:p="http://schemas.microsoft.com/office/2006/metadata/properties" xmlns:xsi="http://www.w3.org/2001/XMLSchema-instance" xmlns:pc="http://schemas.microsoft.com/office/infopath/2007/PartnerControls">
+  <documentManagement/>
+</p:properties>
+</file>
+
+<file path=customXml/item2.xml><?xml version="1.0" encoding="utf-8"?>
+<?mso-contentType ?>
+<FormTemplates xmlns="http://schemas.microsoft.com/sharepoint/v3/contenttype/forms">
+  <Display>DocumentLibraryForm</Display>
+  <Edit>DocumentLibraryForm</Edit>
+  <New>DocumentLibraryForm</New>
+</FormTemplates>
+</file>
+
+<file path=customXml/item3.xml><?xml version="1.0" encoding="utf-8"?>
 <ct:contentTypeSchema xmlns:ct="http://schemas.microsoft.com/office/2006/metadata/contentType" xmlns:ma="http://schemas.microsoft.com/office/2006/metadata/properties/metaAttributes" ct:_="" ma:_="" ma:contentTypeName="Documento" ma:contentTypeID="0x0101000563F1AC4F304B42B3941098A75A78F0" ma:contentTypeVersion="11" ma:contentTypeDescription="Crear nuevo documento." ma:contentTypeScope="" ma:versionID="b426bf81d1d7b15481894afd5afe8839">
   <xsd:schema xmlns:xsd="http://www.w3.org/2001/XMLSchema" xmlns:xs="http://www.w3.org/2001/XMLSchema" xmlns:p="http://schemas.microsoft.com/office/2006/metadata/properties" xmlns:ns2="62f58b04-9c33-490c-ba7e-c6fd6f91e41a" xmlns:ns3="2e95bf99-24e0-4882-8195-e9d4d8693026" targetNamespace="http://schemas.microsoft.com/office/2006/metadata/properties" ma:root="true" ma:fieldsID="fba392100fe1119859c80de98c76bec3" ns2:_="" ns3:_="">
     <xsd:import namespace="62f58b04-9c33-490c-ba7e-c6fd6f91e41a"/>
@@ -2423,29 +2964,38 @@
 </ct:contentTypeSchema>
 </file>
 
-<file path=customXml/item2.xml><?xml version="1.0" encoding="utf-8"?>
-<?mso-contentType ?>
-<FormTemplates xmlns="http://schemas.microsoft.com/sharepoint/v3/contenttype/forms">
-  <Display>DocumentLibraryForm</Display>
-  <Edit>DocumentLibraryForm</Edit>
-  <New>DocumentLibraryForm</New>
-</FormTemplates>
-</file>
-
-<file path=customXml/item3.xml><?xml version="1.0" encoding="utf-8"?>
-<p:properties xmlns:p="http://schemas.microsoft.com/office/2006/metadata/properties" xmlns:xsi="http://www.w3.org/2001/XMLSchema-instance" xmlns:pc="http://schemas.microsoft.com/office/infopath/2007/PartnerControls">
-  <documentManagement/>
-</p:properties>
-</file>
-
 <file path=customXml/itemProps1.xml><?xml version="1.0" encoding="utf-8"?>
-<ds:datastoreItem xmlns:ds="http://schemas.openxmlformats.org/officeDocument/2006/customXml" ds:itemID="{A64656CF-DCCD-4FC5-88DB-B85901943AE3}"/>
+<ds:datastoreItem xmlns:ds="http://schemas.openxmlformats.org/officeDocument/2006/customXml" ds:itemID="{A9F85B2F-345D-4B0C-964F-B98B9A500C36}">
+  <ds:schemaRefs>
+    <ds:schemaRef ds:uri="http://schemas.microsoft.com/office/2006/metadata/properties"/>
+    <ds:schemaRef ds:uri="http://schemas.microsoft.com/office/infopath/2007/PartnerControls"/>
+  </ds:schemaRefs>
+</ds:datastoreItem>
 </file>
 
 <file path=customXml/itemProps2.xml><?xml version="1.0" encoding="utf-8"?>
-<ds:datastoreItem xmlns:ds="http://schemas.openxmlformats.org/officeDocument/2006/customXml" ds:itemID="{83A6FA4C-A8E1-45FB-83B1-F4579B985FC6}"/>
+<ds:datastoreItem xmlns:ds="http://schemas.openxmlformats.org/officeDocument/2006/customXml" ds:itemID="{83A6FA4C-A8E1-45FB-83B1-F4579B985FC6}">
+  <ds:schemaRefs>
+    <ds:schemaRef ds:uri="http://schemas.microsoft.com/sharepoint/v3/contenttype/forms"/>
+  </ds:schemaRefs>
+</ds:datastoreItem>
 </file>
 
 <file path=customXml/itemProps3.xml><?xml version="1.0" encoding="utf-8"?>
-<ds:datastoreItem xmlns:ds="http://schemas.openxmlformats.org/officeDocument/2006/customXml" ds:itemID="{A9F85B2F-345D-4B0C-964F-B98B9A500C36}"/>
+<ds:datastoreItem xmlns:ds="http://schemas.openxmlformats.org/officeDocument/2006/customXml" ds:itemID="{A64656CF-DCCD-4FC5-88DB-B85901943AE3}">
+  <ds:schemaRefs>
+    <ds:schemaRef ds:uri="http://schemas.microsoft.com/office/2006/metadata/contentType"/>
+    <ds:schemaRef ds:uri="http://schemas.microsoft.com/office/2006/metadata/properties/metaAttributes"/>
+    <ds:schemaRef ds:uri="http://www.w3.org/2001/XMLSchema"/>
+    <ds:schemaRef ds:uri="http://schemas.microsoft.com/office/2006/metadata/properties"/>
+    <ds:schemaRef ds:uri="62f58b04-9c33-490c-ba7e-c6fd6f91e41a"/>
+    <ds:schemaRef ds:uri="2e95bf99-24e0-4882-8195-e9d4d8693026"/>
+    <ds:schemaRef ds:uri="http://schemas.microsoft.com/office/2006/documentManagement/types"/>
+    <ds:schemaRef ds:uri="http://schemas.microsoft.com/office/infopath/2007/PartnerControls"/>
+    <ds:schemaRef ds:uri="http://schemas.openxmlformats.org/package/2006/metadata/core-properties"/>
+    <ds:schemaRef ds:uri="http://purl.org/dc/elements/1.1/"/>
+    <ds:schemaRef ds:uri="http://purl.org/dc/terms/"/>
+    <ds:schemaRef ds:uri="http://schemas.microsoft.com/internal/obd"/>
+  </ds:schemaRefs>
+</ds:datastoreItem>
 </file>
</xml_diff>